<commit_message>
Resume and work experience updates
</commit_message>
<xml_diff>
--- a/resume/Resume version 2.docx
+++ b/resume/Resume version 2.docx
@@ -1,6 +1,6 @@
 
 <file path=word/document.xml><?xml version="1.0" encoding="utf-8"?>
-<w:document xmlns:wpc="http://schemas.microsoft.com/office/word/2010/wordprocessingCanvas" xmlns:cx="http://schemas.microsoft.com/office/drawing/2014/chartex" xmlns:cx1="http://schemas.microsoft.com/office/drawing/2015/9/8/chartex" xmlns:cx2="http://schemas.microsoft.com/office/drawing/2015/10/21/chartex" xmlns:cx3="http://schemas.microsoft.com/office/drawing/2016/5/9/chartex" xmlns:cx4="http://schemas.microsoft.com/office/drawing/2016/5/10/chartex" xmlns:cx5="http://schemas.microsoft.com/office/drawing/2016/5/11/chartex" xmlns:cx6="http://schemas.microsoft.com/office/drawing/2016/5/12/chartex" xmlns:cx7="http://schemas.microsoft.com/office/drawing/2016/5/13/chartex" xmlns:cx8="http://schemas.microsoft.com/office/drawing/2016/5/14/chartex" xmlns:mc="http://schemas.openxmlformats.org/markup-compatibility/2006" xmlns:aink="http://schemas.microsoft.com/office/drawing/2016/ink" xmlns:am3d="http://schemas.microsoft.com/office/drawing/2017/model3d" xmlns:o="urn:schemas-microsoft-com:office:office" xmlns:r="http://schemas.openxmlformats.org/officeDocument/2006/relationships" xmlns:m="http://schemas.openxmlformats.org/officeDocument/2006/math" xmlns:v="urn:schemas-microsoft-com:vml" xmlns:wp14="http://schemas.microsoft.com/office/word/2010/wordprocessingDrawing" xmlns:wp="http://schemas.openxmlformats.org/drawingml/2006/wordprocessingDrawing" xmlns:w10="urn:schemas-microsoft-com:office:word" xmlns:w="http://schemas.openxmlformats.org/wordprocessingml/2006/main" xmlns:w14="http://schemas.microsoft.com/office/word/2010/wordml" xmlns:w15="http://schemas.microsoft.com/office/word/2012/wordml" xmlns:w16cid="http://schemas.microsoft.com/office/word/2016/wordml/cid" xmlns:w16se="http://schemas.microsoft.com/office/word/2015/wordml/symex" xmlns:wpg="http://schemas.microsoft.com/office/word/2010/wordprocessingGroup" xmlns:wpi="http://schemas.microsoft.com/office/word/2010/wordprocessingInk" xmlns:wne="http://schemas.microsoft.com/office/word/2006/wordml" xmlns:wps="http://schemas.microsoft.com/office/word/2010/wordprocessingShape" mc:Ignorable="w14 w15 w16se w16cid wp14">
+<w:document xmlns:wpc="http://schemas.microsoft.com/office/word/2010/wordprocessingCanvas" xmlns:cx="http://schemas.microsoft.com/office/drawing/2014/chartex" xmlns:cx1="http://schemas.microsoft.com/office/drawing/2015/9/8/chartex" xmlns:cx2="http://schemas.microsoft.com/office/drawing/2015/10/21/chartex" xmlns:cx3="http://schemas.microsoft.com/office/drawing/2016/5/9/chartex" xmlns:cx4="http://schemas.microsoft.com/office/drawing/2016/5/10/chartex" xmlns:cx5="http://schemas.microsoft.com/office/drawing/2016/5/11/chartex" xmlns:cx6="http://schemas.microsoft.com/office/drawing/2016/5/12/chartex" xmlns:cx7="http://schemas.microsoft.com/office/drawing/2016/5/13/chartex" xmlns:cx8="http://schemas.microsoft.com/office/drawing/2016/5/14/chartex" xmlns:mc="http://schemas.openxmlformats.org/markup-compatibility/2006" xmlns:aink="http://schemas.microsoft.com/office/drawing/2016/ink" xmlns:am3d="http://schemas.microsoft.com/office/drawing/2017/model3d" xmlns:o="urn:schemas-microsoft-com:office:office" xmlns:r="http://schemas.openxmlformats.org/officeDocument/2006/relationships" xmlns:m="http://schemas.openxmlformats.org/officeDocument/2006/math" xmlns:v="urn:schemas-microsoft-com:vml" xmlns:wp14="http://schemas.microsoft.com/office/word/2010/wordprocessingDrawing" xmlns:wp="http://schemas.openxmlformats.org/drawingml/2006/wordprocessingDrawing" xmlns:w10="urn:schemas-microsoft-com:office:word" xmlns:w="http://schemas.openxmlformats.org/wordprocessingml/2006/main" xmlns:w14="http://schemas.microsoft.com/office/word/2010/wordml" xmlns:w15="http://schemas.microsoft.com/office/word/2012/wordml" xmlns:w16cex="http://schemas.microsoft.com/office/word/2018/wordml/cex" xmlns:w16cid="http://schemas.microsoft.com/office/word/2016/wordml/cid" xmlns:w16="http://schemas.microsoft.com/office/word/2018/wordml" xmlns:w16sdtdh="http://schemas.microsoft.com/office/word/2020/wordml/sdtdatahash" xmlns:w16se="http://schemas.microsoft.com/office/word/2015/wordml/symex" xmlns:wpg="http://schemas.microsoft.com/office/word/2010/wordprocessingGroup" xmlns:wpi="http://schemas.microsoft.com/office/word/2010/wordprocessingInk" xmlns:wne="http://schemas.microsoft.com/office/word/2006/wordml" xmlns:wps="http://schemas.microsoft.com/office/word/2010/wordprocessingShape" mc:Ignorable="w14 w15 w16se w16cid w16 w16cex w16sdtdh wp14">
   <w:background w:color="FFFFFF" w:themeColor="background1"/>
   <w:body>
     <w:p>
@@ -66,7 +66,7 @@
               </wp:anchor>
             </w:drawing>
           </mc:Choice>
-          <mc:Fallback xmlns:w16cex="http://schemas.microsoft.com/office/word/2018/wordml/cex" xmlns:w16="http://schemas.microsoft.com/office/word/2018/wordml" xmlns:mv="urn:schemas-microsoft-com:mac:vml" xmlns:mo="http://schemas.microsoft.com/office/mac/office/2008/main">
+          <mc:Fallback xmlns:mv="urn:schemas-microsoft-com:mac:vml" xmlns:mo="http://schemas.microsoft.com/office/mac/office/2008/main">
             <w:pict>
               <v:line w14:anchorId="0C4E3BB3" id="Straight Connector 3" o:spid="_x0000_s1026" style="position:absolute;z-index:251687936;visibility:visible;mso-wrap-style:square;mso-wrap-distance-left:9pt;mso-wrap-distance-top:0;mso-wrap-distance-right:9pt;mso-wrap-distance-bottom:0;mso-position-horizontal:absolute;mso-position-horizontal-relative:text;mso-position-vertical:absolute;mso-position-vertical-relative:text" from="451pt,42.7pt" to="662.85pt,42.7pt" o:gfxdata="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" strokecolor="#272727 [2749]" strokeweight="1pt">
                 <v:stroke joinstyle="miter"/>
@@ -143,7 +143,7 @@
               </wp:anchor>
             </w:drawing>
           </mc:Choice>
-          <mc:Fallback xmlns:w16cex="http://schemas.microsoft.com/office/word/2018/wordml/cex" xmlns:w16="http://schemas.microsoft.com/office/word/2018/wordml" xmlns:mv="urn:schemas-microsoft-com:mac:vml" xmlns:mo="http://schemas.microsoft.com/office/mac/office/2008/main">
+          <mc:Fallback xmlns:mv="urn:schemas-microsoft-com:mac:vml" xmlns:mo="http://schemas.microsoft.com/office/mac/office/2008/main">
             <w:pict>
               <v:line w14:anchorId="5542882D" id="Straight Connector 1" o:spid="_x0000_s1026" style="position:absolute;z-index:251685888;visibility:visible;mso-wrap-style:square;mso-width-percent:0;mso-height-percent:0;mso-wrap-distance-left:9pt;mso-wrap-distance-top:0;mso-wrap-distance-right:9pt;mso-wrap-distance-bottom:0;mso-position-horizontal:absolute;mso-position-horizontal-relative:text;mso-position-vertical:absolute;mso-position-vertical-relative:text;mso-width-percent:0;mso-height-percent:0;mso-width-relative:margin;mso-height-relative:margin" from="-83pt,42.7pt" to="257.85pt,42.7pt" o:gfxdata="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" strokecolor="#272727 [2749]" strokeweight="1pt">
                 <v:stroke joinstyle="miter"/>
@@ -240,13 +240,13 @@
               </wp:anchor>
             </w:drawing>
           </mc:Choice>
-          <mc:Fallback xmlns:w16cex="http://schemas.microsoft.com/office/word/2018/wordml/cex" xmlns:w16="http://schemas.microsoft.com/office/word/2018/wordml" xmlns:mv="urn:schemas-microsoft-com:mac:vml" xmlns:mo="http://schemas.microsoft.com/office/mac/office/2008/main">
+          <mc:Fallback>
             <w:pict>
               <v:shapetype w14:anchorId="4884F979" id="_x0000_t202" coordsize="21600,21600" o:spt="202" path="m,l,21600r21600,l21600,xe">
                 <v:stroke joinstyle="miter"/>
                 <v:path gradientshapeok="t" o:connecttype="rect"/>
               </v:shapetype>
-              <v:shape id="Text Box 2" o:spid="_x0000_s1026" type="#_x0000_t202" style="position:absolute;margin-left:-54.35pt;margin-top:-45pt;width:561.75pt;height:77.25pt;z-index:251684864;visibility:visible;mso-wrap-style:square;mso-wrap-distance-left:9pt;mso-wrap-distance-top:0;mso-wrap-distance-right:9pt;mso-wrap-distance-bottom:0;mso-position-horizontal:absolute;mso-position-horizontal-relative:text;mso-position-vertical:absolute;mso-position-vertical-relative:text;v-text-anchor:top" o:gfxdata="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" filled="f" stroked="f">
+              <v:shape id="Text Box 2" o:spid="_x0000_s1026" type="#_x0000_t202" style="position:absolute;margin-left:-54.35pt;margin-top:-45pt;width:561.75pt;height:77.25pt;z-index:251684864;visibility:visible;mso-wrap-style:square;mso-wrap-distance-left:9pt;mso-wrap-distance-top:0;mso-wrap-distance-right:9pt;mso-wrap-distance-bottom:0;mso-position-horizontal:absolute;mso-position-horizontal-relative:text;mso-position-vertical:absolute;mso-position-vertical-relative:text;v-text-anchor:top" o:gfxdata="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" filled="f" stroked="f">
                 <v:textbox>
                   <w:txbxContent>
                     <w:p>
@@ -371,9 +371,9 @@
               </wp:anchor>
             </w:drawing>
           </mc:Choice>
-          <mc:Fallback xmlns:w16cex="http://schemas.microsoft.com/office/word/2018/wordml/cex" xmlns:w16="http://schemas.microsoft.com/office/word/2018/wordml" xmlns:mv="urn:schemas-microsoft-com:mac:vml" xmlns:mo="http://schemas.microsoft.com/office/mac/office/2008/main">
+          <mc:Fallback>
             <w:pict>
-              <v:shape w14:anchorId="06DB43FC" id="_x0000_s1028" type="#_x0000_t202" style="position:absolute;margin-left:250.45pt;margin-top:9.95pt;width:214.15pt;height:33.75pt;z-index:251686912;visibility:visible;mso-wrap-style:square;mso-width-percent:0;mso-wrap-distance-left:9pt;mso-wrap-distance-top:0;mso-wrap-distance-right:9pt;mso-wrap-distance-bottom:0;mso-position-horizontal:absolute;mso-position-horizontal-relative:text;mso-position-vertical:absolute;mso-position-vertical-relative:text;mso-width-percent:0;mso-width-relative:margin;v-text-anchor:top" o:gfxdata="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" filled="f" stroked="f">
+              <v:shape w14:anchorId="06DB43FC" id="_x0000_s1027" type="#_x0000_t202" style="position:absolute;margin-left:250.45pt;margin-top:9.95pt;width:214.15pt;height:33.75pt;z-index:251686912;visibility:visible;mso-wrap-style:square;mso-width-percent:0;mso-wrap-distance-left:9pt;mso-wrap-distance-top:0;mso-wrap-distance-right:9pt;mso-wrap-distance-bottom:0;mso-position-horizontal:absolute;mso-position-horizontal-relative:text;mso-position-vertical:absolute;mso-position-vertical-relative:text;mso-width-percent:0;mso-width-relative:margin;v-text-anchor:top" o:gfxdata="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" filled="f" stroked="f">
                 <v:textbox>
                   <w:txbxContent>
                     <w:p>
@@ -414,7 +414,7 @@
         <mc:AlternateContent>
           <mc:Choice Requires="wps">
             <w:drawing>
-              <wp:anchor distT="0" distB="0" distL="114300" distR="114300" simplePos="0" relativeHeight="251700224" behindDoc="0" locked="0" layoutInCell="1" allowOverlap="1" wp14:anchorId="41EAF4AD" wp14:editId="52F52F22">
+              <wp:anchor distT="0" distB="0" distL="114300" distR="114300" simplePos="0" relativeHeight="251700224" behindDoc="0" locked="0" layoutInCell="1" allowOverlap="1" wp14:anchorId="41EAF4AD" wp14:editId="4F860C81">
                 <wp:simplePos x="0" y="0"/>
                 <wp:positionH relativeFrom="column">
                   <wp:posOffset>1548130</wp:posOffset>
@@ -475,9 +475,9 @@
               </wp:anchor>
             </w:drawing>
           </mc:Choice>
-          <mc:Fallback xmlns:w16cex="http://schemas.microsoft.com/office/word/2018/wordml/cex" xmlns:w16="http://schemas.microsoft.com/office/word/2018/wordml" xmlns:mv="urn:schemas-microsoft-com:mac:vml" xmlns:mo="http://schemas.microsoft.com/office/mac/office/2008/main">
+          <mc:Fallback>
             <w:pict>
-              <v:line w14:anchorId="0603B3D4" id="Straight Connector 8" o:spid="_x0000_s1026" style="position:absolute;flip:x;z-index:251700224;visibility:visible;mso-wrap-style:square;mso-width-percent:0;mso-height-percent:0;mso-wrap-distance-left:9pt;mso-wrap-distance-top:0;mso-wrap-distance-right:9pt;mso-wrap-distance-bottom:0;mso-position-horizontal:absolute;mso-position-horizontal-relative:text;mso-position-vertical:absolute;mso-position-vertical-relative:text;mso-width-percent:0;mso-height-percent:0;mso-width-relative:margin;mso-height-relative:margin" from="121.9pt,16.15pt" to="121.9pt,676pt" o:gfxdata="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" strokecolor="#272727 [2749]" strokeweight="1pt">
+              <v:line w14:anchorId="0117E653" id="Straight Connector 8" o:spid="_x0000_s1026" style="position:absolute;flip:x;z-index:251700224;visibility:visible;mso-wrap-style:square;mso-width-percent:0;mso-height-percent:0;mso-wrap-distance-left:9pt;mso-wrap-distance-top:0;mso-wrap-distance-right:9pt;mso-wrap-distance-bottom:0;mso-position-horizontal:absolute;mso-position-horizontal-relative:text;mso-position-vertical:absolute;mso-position-vertical-relative:text;mso-width-percent:0;mso-height-percent:0;mso-width-relative:margin;mso-height-relative:margin" from="121.9pt,16.15pt" to="121.9pt,676pt" o:gfxdata="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" strokecolor="#272727 [2749]" strokeweight="1pt">
                 <v:stroke joinstyle="miter"/>
               </v:line>
             </w:pict>
@@ -493,16 +493,16 @@
         <mc:AlternateContent>
           <mc:Choice Requires="wps">
             <w:drawing>
-              <wp:anchor distT="0" distB="0" distL="114300" distR="114300" simplePos="0" relativeHeight="251707392" behindDoc="0" locked="0" layoutInCell="1" allowOverlap="1" wp14:anchorId="58E0E090" wp14:editId="7D633611">
+              <wp:anchor distT="0" distB="0" distL="114300" distR="114300" simplePos="0" relativeHeight="251707392" behindDoc="0" locked="0" layoutInCell="1" allowOverlap="1" wp14:anchorId="58E0E090" wp14:editId="2390E940">
                 <wp:simplePos x="0" y="0"/>
                 <wp:positionH relativeFrom="page">
-                  <wp:posOffset>2541494</wp:posOffset>
+                  <wp:posOffset>2543175</wp:posOffset>
                 </wp:positionH>
                 <wp:positionV relativeFrom="paragraph">
-                  <wp:posOffset>274096</wp:posOffset>
+                  <wp:posOffset>272415</wp:posOffset>
                 </wp:positionV>
-                <wp:extent cx="4924425" cy="6293223"/>
-                <wp:effectExtent l="0" t="0" r="0" b="0"/>
+                <wp:extent cx="4924425" cy="6429375"/>
+                <wp:effectExtent l="0" t="0" r="0" b="9525"/>
                 <wp:wrapNone/>
                 <wp:docPr id="234" name="Text Box 234"/>
                 <wp:cNvGraphicFramePr>
@@ -517,7 +517,7 @@
                       <wps:spPr bwMode="auto">
                         <a:xfrm>
                           <a:off x="0" y="0"/>
-                          <a:ext cx="4924425" cy="6293223"/>
+                          <a:ext cx="4924425" cy="6429375"/>
                         </a:xfrm>
                         <a:prstGeom prst="rect">
                           <a:avLst/>
@@ -610,26 +610,7 @@
                                 <w:bCs/>
                                 <w:color w:val="262626" w:themeColor="text1" w:themeTint="D9"/>
                               </w:rPr>
-                              <w:t xml:space="preserve"> </w:t>
-                            </w:r>
-                            <w:r>
-                              <w:rPr>
-                                <w:rFonts w:ascii="Century Gothic" w:hAnsi="Century Gothic" w:cs="Calibri"/>
-                                <w:b/>
-                                <w:bCs/>
-                                <w:color w:val="262626" w:themeColor="text1" w:themeTint="D9"/>
-                              </w:rPr>
-                              <w:t>Am</w:t>
-                            </w:r>
-                            <w:bookmarkStart w:id="0" w:name="_GoBack"/>
-                            <w:r>
-                              <w:rPr>
-                                <w:rFonts w:ascii="Century Gothic" w:hAnsi="Century Gothic" w:cs="Calibri"/>
-                                <w:b/>
-                                <w:bCs/>
-                                <w:color w:val="262626" w:themeColor="text1" w:themeTint="D9"/>
-                              </w:rPr>
-                              <w:t>azon Prime Video</w:t>
+                              <w:t xml:space="preserve"> Amazon Prime Video</w:t>
                             </w:r>
                           </w:p>
                           <w:p>
@@ -645,15 +626,29 @@
                                 <w:rFonts w:ascii="Century Gothic" w:hAnsi="Century Gothic"/>
                                 <w:i/>
                               </w:rPr>
-                              <w:t>Mar. 2020 - Present</w:t>
+                              <w:t xml:space="preserve">Mar. 2020 </w:t>
+                            </w:r>
+                            <w:r>
+                              <w:rPr>
+                                <w:rFonts w:ascii="Century Gothic" w:hAnsi="Century Gothic"/>
+                                <w:i/>
+                              </w:rPr>
+                              <w:t>–</w:t>
+                            </w:r>
+                            <w:r>
+                              <w:rPr>
+                                <w:rFonts w:ascii="Century Gothic" w:hAnsi="Century Gothic"/>
+                                <w:i/>
+                              </w:rPr>
+                              <w:t xml:space="preserve"> Present</w:t>
                             </w:r>
                           </w:p>
                           <w:p>
                             <w:pPr>
                               <w:spacing w:after="0"/>
                               <w:rPr>
-                                <w:rFonts w:ascii="Century Gothic" w:hAnsi="Century Gothic" w:cs="Calibri"/>
-                                <w:color w:val="262626" w:themeColor="text1" w:themeTint="D9"/>
+                                <w:rFonts w:ascii="Century Gothic" w:hAnsi="Century Gothic"/>
+                                <w:i/>
                               </w:rPr>
                             </w:pPr>
                           </w:p>
@@ -684,21 +679,7 @@
                                 <w:rFonts w:ascii="Century Gothic" w:hAnsi="Century Gothic"/>
                                 <w:color w:val="000000" w:themeColor="text1"/>
                               </w:rPr>
-                              <w:t xml:space="preserve">Developed </w:t>
-                            </w:r>
-                            <w:r>
-                              <w:rPr>
-                                <w:rFonts w:ascii="Century Gothic" w:hAnsi="Century Gothic"/>
-                                <w:color w:val="000000" w:themeColor="text1"/>
-                              </w:rPr>
-                              <w:t xml:space="preserve">a </w:t>
-                            </w:r>
-                            <w:r>
-                              <w:rPr>
-                                <w:rFonts w:ascii="Century Gothic" w:hAnsi="Century Gothic"/>
-                                <w:color w:val="000000" w:themeColor="text1"/>
-                              </w:rPr>
-                              <w:t>system that could automatically resolve live stream errors, reducing overall issue volume by 20%.</w:t>
+                              <w:t>Developed a system that could automatically resolve live stream errors, reducing overall issue volume by 20%.</w:t>
                             </w:r>
                           </w:p>
                           <w:p>
@@ -730,6 +711,55 @@
                               </w:rPr>
                               <w:t xml:space="preserve">Implemented </w:t>
                             </w:r>
+                            <w:r>
+                              <w:rPr>
+                                <w:rFonts w:ascii="Century Gothic" w:hAnsi="Century Gothic"/>
+                                <w:color w:val="000000" w:themeColor="text1"/>
+                              </w:rPr>
+                              <w:t xml:space="preserve">a </w:t>
+                            </w:r>
+                            <w:r>
+                              <w:rPr>
+                                <w:rFonts w:ascii="Century Gothic" w:hAnsi="Century Gothic"/>
+                                <w:color w:val="000000" w:themeColor="text1"/>
+                              </w:rPr>
+                              <w:t>system</w:t>
+                            </w:r>
+                            <w:r>
+                              <w:rPr>
+                                <w:rFonts w:ascii="Century Gothic" w:hAnsi="Century Gothic"/>
+                                <w:color w:val="000000" w:themeColor="text1"/>
+                              </w:rPr>
+                              <w:t xml:space="preserve"> that analyzed current issues and </w:t>
+                            </w:r>
+                            <w:r>
+                              <w:rPr>
+                                <w:rFonts w:ascii="Century Gothic" w:hAnsi="Century Gothic"/>
+                                <w:color w:val="000000" w:themeColor="text1"/>
+                              </w:rPr>
+                              <w:t>recommended</w:t>
+                            </w:r>
+                            <w:r>
+                              <w:rPr>
+                                <w:rFonts w:ascii="Century Gothic" w:hAnsi="Century Gothic"/>
+                                <w:color w:val="000000" w:themeColor="text1"/>
+                              </w:rPr>
+                              <w:t xml:space="preserve"> </w:t>
+                            </w:r>
+                            <w:r>
+                              <w:rPr>
+                                <w:rFonts w:ascii="Century Gothic" w:hAnsi="Century Gothic"/>
+                                <w:color w:val="000000" w:themeColor="text1"/>
+                              </w:rPr>
+                              <w:t>solutions</w:t>
+                            </w:r>
+                            <w:r>
+                              <w:rPr>
+                                <w:rFonts w:ascii="Century Gothic" w:hAnsi="Century Gothic"/>
+                                <w:color w:val="000000" w:themeColor="text1"/>
+                              </w:rPr>
+                              <w:t xml:space="preserve"> based on how similar issues were solved in the past.</w:t>
+                            </w:r>
                           </w:p>
                           <w:p>
                             <w:pPr>
@@ -741,7 +771,7 @@
                               <w:autoSpaceDE w:val="0"/>
                               <w:autoSpaceDN w:val="0"/>
                               <w:spacing w:before="1" w:after="0" w:line="240" w:lineRule="auto"/>
-                              <w:ind w:right="389"/>
+                              <w:ind w:left="825" w:right="389" w:hanging="825"/>
                               <w:rPr>
                                 <w:rFonts w:ascii="Century Gothic" w:hAnsi="Century Gothic"/>
                                 <w:color w:val="000000" w:themeColor="text1"/>
@@ -765,19 +795,8 @@
                                 <w:bCs/>
                                 <w:color w:val="262626" w:themeColor="text1" w:themeTint="D9"/>
                               </w:rPr>
-                              <w:t xml:space="preserve">Data Engineer – </w:t>
-                            </w:r>
-                            <w:proofErr w:type="spellStart"/>
-                            <w:r>
-                              <w:rPr>
-                                <w:rFonts w:ascii="Century Gothic" w:hAnsi="Century Gothic" w:cs="Calibri"/>
-                                <w:b/>
-                                <w:bCs/>
-                                <w:color w:val="262626" w:themeColor="text1" w:themeTint="D9"/>
-                              </w:rPr>
-                              <w:t>TrueCar</w:t>
-                            </w:r>
-                            <w:proofErr w:type="spellEnd"/>
+                              <w:t>Data Engineer – TrueCar</w:t>
+                            </w:r>
                           </w:p>
                           <w:p>
                             <w:pPr>
@@ -859,7 +878,16 @@
                                 <w:iCs/>
                                 <w:color w:val="262626" w:themeColor="text1" w:themeTint="D9"/>
                               </w:rPr>
-                              <w:t>Feb. 2020</w:t>
+                              <w:t>Mar</w:t>
+                            </w:r>
+                            <w:r>
+                              <w:rPr>
+                                <w:rFonts w:ascii="Century Gothic" w:hAnsi="Century Gothic" w:cs="Calibri"/>
+                                <w:i/>
+                                <w:iCs/>
+                                <w:color w:val="262626" w:themeColor="text1" w:themeTint="D9"/>
+                              </w:rPr>
+                              <w:t>. 2020</w:t>
                             </w:r>
                           </w:p>
                           <w:p>
@@ -1589,7 +1617,6 @@
                               </w:rPr>
                             </w:pPr>
                           </w:p>
-                          <w:bookmarkEnd w:id="0"/>
                           <w:p>
                             <w:pPr>
                               <w:spacing w:after="0"/>
@@ -1620,11 +1647,7 @@
           </mc:Choice>
           <mc:Fallback>
             <w:pict>
-              <v:shapetype w14:anchorId="58E0E090" id="_x0000_t202" coordsize="21600,21600" o:spt="202" path="m,l,21600r21600,l21600,xe">
-                <v:stroke joinstyle="miter"/>
-                <v:path gradientshapeok="t" o:connecttype="rect"/>
-              </v:shapetype>
-              <v:shape id="Text Box 234" o:spid="_x0000_s1028" type="#_x0000_t202" style="position:absolute;margin-left:200.1pt;margin-top:21.6pt;width:387.75pt;height:495.55pt;z-index:251707392;visibility:visible;mso-wrap-style:square;mso-width-percent:0;mso-height-percent:0;mso-wrap-distance-left:9pt;mso-wrap-distance-top:0;mso-wrap-distance-right:9pt;mso-wrap-distance-bottom:0;mso-position-horizontal:absolute;mso-position-horizontal-relative:page;mso-position-vertical:absolute;mso-position-vertical-relative:text;mso-width-percent:0;mso-height-percent:0;mso-width-relative:margin;mso-height-relative:margin;v-text-anchor:top" o:gfxdata="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" filled="f" stroked="f">
+              <v:shape w14:anchorId="58E0E090" id="Text Box 234" o:spid="_x0000_s1028" type="#_x0000_t202" style="position:absolute;margin-left:200.25pt;margin-top:21.45pt;width:387.75pt;height:506.25pt;z-index:251707392;visibility:visible;mso-wrap-style:square;mso-width-percent:0;mso-height-percent:0;mso-wrap-distance-left:9pt;mso-wrap-distance-top:0;mso-wrap-distance-right:9pt;mso-wrap-distance-bottom:0;mso-position-horizontal:absolute;mso-position-horizontal-relative:page;mso-position-vertical:absolute;mso-position-vertical-relative:text;mso-width-percent:0;mso-height-percent:0;mso-width-relative:margin;mso-height-relative:margin;v-text-anchor:top" o:gfxdata="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" filled="f" stroked="f">
                 <v:textbox>
                   <w:txbxContent>
                     <w:p>
@@ -1689,26 +1712,7 @@
                           <w:bCs/>
                           <w:color w:val="262626" w:themeColor="text1" w:themeTint="D9"/>
                         </w:rPr>
-                        <w:t xml:space="preserve"> </w:t>
-                      </w:r>
-                      <w:r>
-                        <w:rPr>
-                          <w:rFonts w:ascii="Century Gothic" w:hAnsi="Century Gothic" w:cs="Calibri"/>
-                          <w:b/>
-                          <w:bCs/>
-                          <w:color w:val="262626" w:themeColor="text1" w:themeTint="D9"/>
-                        </w:rPr>
-                        <w:t>Am</w:t>
-                      </w:r>
-                      <w:bookmarkStart w:id="1" w:name="_GoBack"/>
-                      <w:r>
-                        <w:rPr>
-                          <w:rFonts w:ascii="Century Gothic" w:hAnsi="Century Gothic" w:cs="Calibri"/>
-                          <w:b/>
-                          <w:bCs/>
-                          <w:color w:val="262626" w:themeColor="text1" w:themeTint="D9"/>
-                        </w:rPr>
-                        <w:t>azon Prime Video</w:t>
+                        <w:t xml:space="preserve"> Amazon Prime Video</w:t>
                       </w:r>
                     </w:p>
                     <w:p>
@@ -1724,15 +1728,29 @@
                           <w:rFonts w:ascii="Century Gothic" w:hAnsi="Century Gothic"/>
                           <w:i/>
                         </w:rPr>
-                        <w:t>Mar. 2020 - Present</w:t>
+                        <w:t xml:space="preserve">Mar. 2020 </w:t>
+                      </w:r>
+                      <w:r>
+                        <w:rPr>
+                          <w:rFonts w:ascii="Century Gothic" w:hAnsi="Century Gothic"/>
+                          <w:i/>
+                        </w:rPr>
+                        <w:t>–</w:t>
+                      </w:r>
+                      <w:r>
+                        <w:rPr>
+                          <w:rFonts w:ascii="Century Gothic" w:hAnsi="Century Gothic"/>
+                          <w:i/>
+                        </w:rPr>
+                        <w:t xml:space="preserve"> Present</w:t>
                       </w:r>
                     </w:p>
                     <w:p>
                       <w:pPr>
                         <w:spacing w:after="0"/>
                         <w:rPr>
-                          <w:rFonts w:ascii="Century Gothic" w:hAnsi="Century Gothic" w:cs="Calibri"/>
-                          <w:color w:val="262626" w:themeColor="text1" w:themeTint="D9"/>
+                          <w:rFonts w:ascii="Century Gothic" w:hAnsi="Century Gothic"/>
+                          <w:i/>
                         </w:rPr>
                       </w:pPr>
                     </w:p>
@@ -1763,21 +1781,7 @@
                           <w:rFonts w:ascii="Century Gothic" w:hAnsi="Century Gothic"/>
                           <w:color w:val="000000" w:themeColor="text1"/>
                         </w:rPr>
-                        <w:t xml:space="preserve">Developed </w:t>
-                      </w:r>
-                      <w:r>
-                        <w:rPr>
-                          <w:rFonts w:ascii="Century Gothic" w:hAnsi="Century Gothic"/>
-                          <w:color w:val="000000" w:themeColor="text1"/>
-                        </w:rPr>
-                        <w:t xml:space="preserve">a </w:t>
-                      </w:r>
-                      <w:r>
-                        <w:rPr>
-                          <w:rFonts w:ascii="Century Gothic" w:hAnsi="Century Gothic"/>
-                          <w:color w:val="000000" w:themeColor="text1"/>
-                        </w:rPr>
-                        <w:t>system that could automatically resolve live stream errors, reducing overall issue volume by 20%.</w:t>
+                        <w:t>Developed a system that could automatically resolve live stream errors, reducing overall issue volume by 20%.</w:t>
                       </w:r>
                     </w:p>
                     <w:p>
@@ -1809,6 +1813,55 @@
                         </w:rPr>
                         <w:t xml:space="preserve">Implemented </w:t>
                       </w:r>
+                      <w:r>
+                        <w:rPr>
+                          <w:rFonts w:ascii="Century Gothic" w:hAnsi="Century Gothic"/>
+                          <w:color w:val="000000" w:themeColor="text1"/>
+                        </w:rPr>
+                        <w:t xml:space="preserve">a </w:t>
+                      </w:r>
+                      <w:r>
+                        <w:rPr>
+                          <w:rFonts w:ascii="Century Gothic" w:hAnsi="Century Gothic"/>
+                          <w:color w:val="000000" w:themeColor="text1"/>
+                        </w:rPr>
+                        <w:t>system</w:t>
+                      </w:r>
+                      <w:r>
+                        <w:rPr>
+                          <w:rFonts w:ascii="Century Gothic" w:hAnsi="Century Gothic"/>
+                          <w:color w:val="000000" w:themeColor="text1"/>
+                        </w:rPr>
+                        <w:t xml:space="preserve"> that analyzed current issues and </w:t>
+                      </w:r>
+                      <w:r>
+                        <w:rPr>
+                          <w:rFonts w:ascii="Century Gothic" w:hAnsi="Century Gothic"/>
+                          <w:color w:val="000000" w:themeColor="text1"/>
+                        </w:rPr>
+                        <w:t>recommended</w:t>
+                      </w:r>
+                      <w:r>
+                        <w:rPr>
+                          <w:rFonts w:ascii="Century Gothic" w:hAnsi="Century Gothic"/>
+                          <w:color w:val="000000" w:themeColor="text1"/>
+                        </w:rPr>
+                        <w:t xml:space="preserve"> </w:t>
+                      </w:r>
+                      <w:r>
+                        <w:rPr>
+                          <w:rFonts w:ascii="Century Gothic" w:hAnsi="Century Gothic"/>
+                          <w:color w:val="000000" w:themeColor="text1"/>
+                        </w:rPr>
+                        <w:t>solutions</w:t>
+                      </w:r>
+                      <w:r>
+                        <w:rPr>
+                          <w:rFonts w:ascii="Century Gothic" w:hAnsi="Century Gothic"/>
+                          <w:color w:val="000000" w:themeColor="text1"/>
+                        </w:rPr>
+                        <w:t xml:space="preserve"> based on how similar issues were solved in the past.</w:t>
+                      </w:r>
                     </w:p>
                     <w:p>
                       <w:pPr>
@@ -1820,7 +1873,7 @@
                         <w:autoSpaceDE w:val="0"/>
                         <w:autoSpaceDN w:val="0"/>
                         <w:spacing w:before="1" w:after="0" w:line="240" w:lineRule="auto"/>
-                        <w:ind w:right="389"/>
+                        <w:ind w:left="825" w:right="389" w:hanging="825"/>
                         <w:rPr>
                           <w:rFonts w:ascii="Century Gothic" w:hAnsi="Century Gothic"/>
                           <w:color w:val="000000" w:themeColor="text1"/>
@@ -1844,19 +1897,8 @@
                           <w:bCs/>
                           <w:color w:val="262626" w:themeColor="text1" w:themeTint="D9"/>
                         </w:rPr>
-                        <w:t xml:space="preserve">Data Engineer – </w:t>
-                      </w:r>
-                      <w:proofErr w:type="spellStart"/>
-                      <w:r>
-                        <w:rPr>
-                          <w:rFonts w:ascii="Century Gothic" w:hAnsi="Century Gothic" w:cs="Calibri"/>
-                          <w:b/>
-                          <w:bCs/>
-                          <w:color w:val="262626" w:themeColor="text1" w:themeTint="D9"/>
-                        </w:rPr>
-                        <w:t>TrueCar</w:t>
-                      </w:r>
-                      <w:proofErr w:type="spellEnd"/>
+                        <w:t>Data Engineer – TrueCar</w:t>
+                      </w:r>
                     </w:p>
                     <w:p>
                       <w:pPr>
@@ -1938,7 +1980,16 @@
                           <w:iCs/>
                           <w:color w:val="262626" w:themeColor="text1" w:themeTint="D9"/>
                         </w:rPr>
-                        <w:t>Feb. 2020</w:t>
+                        <w:t>Mar</w:t>
+                      </w:r>
+                      <w:r>
+                        <w:rPr>
+                          <w:rFonts w:ascii="Century Gothic" w:hAnsi="Century Gothic" w:cs="Calibri"/>
+                          <w:i/>
+                          <w:iCs/>
+                          <w:color w:val="262626" w:themeColor="text1" w:themeTint="D9"/>
+                        </w:rPr>
+                        <w:t>. 2020</w:t>
                       </w:r>
                     </w:p>
                     <w:p>
@@ -2668,7 +2719,6 @@
                         </w:rPr>
                       </w:pPr>
                     </w:p>
-                    <w:bookmarkEnd w:id="1"/>
                     <w:p>
                       <w:pPr>
                         <w:spacing w:after="0"/>
@@ -2778,9 +2828,9 @@
               </wp:anchor>
             </w:drawing>
           </mc:Choice>
-          <mc:Fallback xmlns:w16cex="http://schemas.microsoft.com/office/word/2018/wordml/cex" xmlns:w16="http://schemas.microsoft.com/office/word/2018/wordml" xmlns:mv="urn:schemas-microsoft-com:mac:vml" xmlns:mo="http://schemas.microsoft.com/office/mac/office/2008/main">
+          <mc:Fallback>
             <w:pict>
-              <v:rect w14:anchorId="0BCA1B72" id="Rectangle 16" o:spid="_x0000_s1028" style="position:absolute;margin-left:130.8pt;margin-top:.4pt;width:201pt;height:22.5pt;z-index:251774976;visibility:visible;mso-wrap-style:square;mso-width-percent:0;mso-height-percent:0;mso-wrap-distance-left:9pt;mso-wrap-distance-top:0;mso-wrap-distance-right:9pt;mso-wrap-distance-bottom:0;mso-position-horizontal:absolute;mso-position-horizontal-relative:margin;mso-position-vertical:absolute;mso-position-vertical-relative:text;mso-width-percent:0;mso-height-percent:0;mso-width-relative:margin;mso-height-relative:margin;v-text-anchor:middle" o:gfxdata="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" filled="f" strokecolor="#272727 [2749]" strokeweight="1pt">
+              <v:rect w14:anchorId="0BCA1B72" id="Rectangle 16" o:spid="_x0000_s1029" style="position:absolute;margin-left:130.8pt;margin-top:.4pt;width:201pt;height:22.5pt;z-index:251774976;visibility:visible;mso-wrap-style:square;mso-width-percent:0;mso-height-percent:0;mso-wrap-distance-left:9pt;mso-wrap-distance-top:0;mso-wrap-distance-right:9pt;mso-wrap-distance-bottom:0;mso-position-horizontal:absolute;mso-position-horizontal-relative:margin;mso-position-vertical:absolute;mso-position-vertical-relative:text;mso-width-percent:0;mso-height-percent:0;mso-width-relative:margin;mso-height-relative:margin;v-text-anchor:middle" o:gfxdata="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" filled="f" strokecolor="#272727 [2749]" strokeweight="1pt">
                 <v:textbox>
                   <w:txbxContent>
                     <w:p>
@@ -2896,7 +2946,7 @@
           </mc:Choice>
           <mc:Fallback>
             <w:pict>
-              <v:rect w14:anchorId="27E5CB3C" id="Rectangle 4" o:spid="_x0000_s1030" style="position:absolute;margin-left:0;margin-top:.45pt;width:115.3pt;height:22.5pt;z-index:251810816;visibility:visible;mso-wrap-style:square;mso-width-percent:0;mso-height-percent:0;mso-wrap-distance-left:9pt;mso-wrap-distance-top:0;mso-wrap-distance-right:9pt;mso-wrap-distance-bottom:0;mso-position-horizontal:left;mso-position-horizontal-relative:margin;mso-position-vertical:absolute;mso-position-vertical-relative:text;mso-width-percent:0;mso-height-percent:0;mso-width-relative:margin;mso-height-relative:margin;v-text-anchor:middle" o:gfxdata="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" filled="f" strokecolor="#272727 [2749]" strokeweight="1pt">
+              <v:rect w14:anchorId="27E5CB3C" id="Rectangle 4" o:spid="_x0000_s1030" style="position:absolute;margin-left:0;margin-top:.45pt;width:115.3pt;height:22.5pt;z-index:251810816;visibility:visible;mso-wrap-style:square;mso-width-percent:0;mso-height-percent:0;mso-wrap-distance-left:9pt;mso-wrap-distance-top:0;mso-wrap-distance-right:9pt;mso-wrap-distance-bottom:0;mso-position-horizontal:left;mso-position-horizontal-relative:margin;mso-position-vertical:absolute;mso-position-vertical-relative:text;mso-width-percent:0;mso-height-percent:0;mso-width-relative:margin;mso-height-relative:margin;v-text-anchor:middle" o:gfxdata="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" filled="f" strokecolor="#272727 [2749]" strokeweight="1pt">
                 <v:textbox>
                   <w:txbxContent>
                     <w:p>
@@ -3199,12 +3249,14 @@
                                 </w:rPr>
                                 <w:fldChar w:fldCharType="separate"/>
                               </w:r>
+                              <w:proofErr w:type="spellStart"/>
                               <w:r>
                                 <w:rPr>
                                   <w:rStyle w:val="Hyperlink"/>
                                 </w:rPr>
                                 <w:t>arjunsrinivasan.dev</w:t>
                               </w:r>
+                              <w:proofErr w:type="spellEnd"/>
                             </w:p>
                             <w:p>
                               <w:pPr>
@@ -3278,7 +3330,7 @@
           </mc:Choice>
           <mc:Fallback>
             <w:pict>
-              <v:group w14:anchorId="591A9F64" id="Group 57" o:spid="_x0000_s1031" style="position:absolute;margin-left:-57.85pt;margin-top:31.2pt;width:175.7pt;height:90pt;z-index:251749376;mso-width-relative:margin;mso-height-relative:margin" coordorigin="1016" coordsize="22313,11430" o:gfxdata="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">
+              <v:group w14:anchorId="591A9F64" id="Group 57" o:spid="_x0000_s1031" style="position:absolute;margin-left:-57.85pt;margin-top:31.2pt;width:175.7pt;height:90pt;z-index:251749376;mso-width-relative:margin;mso-height-relative:margin" coordorigin="1016" coordsize="22313,11430" o:gfxdata="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">
                 <v:shapetype id="_x0000_t75" coordsize="21600,21600" o:spt="75" o:preferrelative="t" path="m@4@5l@4@11@9@11@9@5xe" filled="f" stroked="f">
                   <v:stroke joinstyle="miter"/>
                   <v:formulas>
@@ -3298,10 +3350,10 @@
                   <v:path o:extrusionok="f" gradientshapeok="t" o:connecttype="rect"/>
                   <o:lock v:ext="edit" aspectratio="t"/>
                 </v:shapetype>
-                <v:shape id="Picture 12" o:spid="_x0000_s1032" type="#_x0000_t75" style="position:absolute;left:21590;top:254;width:1701;height:1797;visibility:visible;mso-wrap-style:square" o:gfxdata="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">
+                <v:shape id="Picture 12" o:spid="_x0000_s1032" type="#_x0000_t75" style="position:absolute;left:21590;top:254;width:1701;height:1797;visibility:visible;mso-wrap-style:square" o:gfxdata="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">
                   <v:imagedata r:id="rId11" o:title="" grayscale="t" bilevel="t"/>
                 </v:shape>
-                <v:shape id="Text Box 18" o:spid="_x0000_s1033" type="#_x0000_t202" style="position:absolute;left:4191;width:17481;height:3213;visibility:visible;mso-wrap-style:square;v-text-anchor:top" o:gfxdata="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" filled="f" stroked="f">
+                <v:shape id="Text Box 18" o:spid="_x0000_s1033" type="#_x0000_t202" style="position:absolute;left:4191;width:17481;height:3213;visibility:visible;mso-wrap-style:square;v-text-anchor:top" o:gfxdata="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" filled="f" stroked="f">
                   <v:textbox>
                     <w:txbxContent>
                       <w:p>
@@ -3319,10 +3371,10 @@
                     </w:txbxContent>
                   </v:textbox>
                 </v:shape>
-                <v:shape id="Picture 11" o:spid="_x0000_s1034" type="#_x0000_t75" style="position:absolute;left:21463;top:4064;width:1866;height:1346;visibility:visible;mso-wrap-style:square" o:gfxdata="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">
+                <v:shape id="Picture 11" o:spid="_x0000_s1034" type="#_x0000_t75" style="position:absolute;left:21463;top:4064;width:1866;height:1346;visibility:visible;mso-wrap-style:square" o:gfxdata="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">
                   <v:imagedata r:id="rId12" o:title="" grayscale="t" bilevel="t"/>
                 </v:shape>
-                <v:shape id="Text Box 19" o:spid="_x0000_s1035" type="#_x0000_t202" style="position:absolute;left:1016;top:3429;width:20701;height:3181;visibility:visible;mso-wrap-style:square;v-text-anchor:top" o:gfxdata="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" filled="f" stroked="f">
+                <v:shape id="Text Box 19" o:spid="_x0000_s1035" type="#_x0000_t202" style="position:absolute;left:1016;top:3429;width:20701;height:3181;visibility:visible;mso-wrap-style:square;v-text-anchor:top" o:gfxdata="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" filled="f" stroked="f">
                   <v:textbox>
                     <w:txbxContent>
                       <w:p>
@@ -3344,7 +3396,7 @@
                     </w:txbxContent>
                   </v:textbox>
                 </v:shape>
-                <v:shape id="Text Box 20" o:spid="_x0000_s1036" type="#_x0000_t202" style="position:absolute;left:2540;top:7112;width:19050;height:4318;visibility:visible;mso-wrap-style:square;v-text-anchor:top" o:gfxdata="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" filled="f" stroked="f">
+                <v:shape id="Text Box 20" o:spid="_x0000_s1036" type="#_x0000_t202" style="position:absolute;left:2540;top:7112;width:19050;height:4318;visibility:visible;mso-wrap-style:square;v-text-anchor:top" o:gfxdata="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" filled="f" stroked="f">
                   <v:textbox>
                     <w:txbxContent>
                       <w:p>
@@ -3373,12 +3425,14 @@
                           </w:rPr>
                           <w:fldChar w:fldCharType="separate"/>
                         </w:r>
+                        <w:proofErr w:type="spellStart"/>
                         <w:r>
                           <w:rPr>
                             <w:rStyle w:val="Hyperlink"/>
                           </w:rPr>
                           <w:t>arjunsrinivasan.dev</w:t>
                         </w:r>
+                        <w:proofErr w:type="spellEnd"/>
                       </w:p>
                       <w:p>
                         <w:pPr>
@@ -3398,7 +3452,7 @@
                     </w:txbxContent>
                   </v:textbox>
                 </v:shape>
-                <v:shape id="Picture 23" o:spid="_x0000_s1037" type="#_x0000_t75" style="position:absolute;left:21590;top:7493;width:1727;height:1981;flip:x;visibility:visible;mso-wrap-style:square" o:gfxdata="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">
+                <v:shape id="Picture 23" o:spid="_x0000_s1037" type="#_x0000_t75" style="position:absolute;left:21590;top:7493;width:1727;height:1981;flip:x;visibility:visible;mso-wrap-style:square" o:gfxdata="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">
                   <v:imagedata r:id="rId13" o:title="" croptop="7864f" cropbottom="6554f" cropleft="10486f" cropright="10486f"/>
                 </v:shape>
               </v:group>
@@ -3506,7 +3560,7 @@
           </mc:Choice>
           <mc:Fallback>
             <w:pict>
-              <v:rect w14:anchorId="5E118B21" id="Rectangle 6" o:spid="_x0000_s1038" style="position:absolute;margin-left:-8.15pt;margin-top:26.1pt;width:123.65pt;height:21pt;z-index:251812864;visibility:visible;mso-wrap-style:square;mso-width-percent:0;mso-height-percent:0;mso-wrap-distance-left:9pt;mso-wrap-distance-top:0;mso-wrap-distance-right:9pt;mso-wrap-distance-bottom:0;mso-position-horizontal:absolute;mso-position-horizontal-relative:margin;mso-position-vertical:absolute;mso-position-vertical-relative:text;mso-width-percent:0;mso-height-percent:0;mso-width-relative:margin;mso-height-relative:margin;v-text-anchor:middle" o:gfxdata="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" filled="f" strokecolor="#272727 [2749]" strokeweight="1pt">
+              <v:rect w14:anchorId="5E118B21" id="Rectangle 6" o:spid="_x0000_s1038" style="position:absolute;margin-left:-8.15pt;margin-top:26.1pt;width:123.65pt;height:21pt;z-index:251812864;visibility:visible;mso-wrap-style:square;mso-width-percent:0;mso-height-percent:0;mso-wrap-distance-left:9pt;mso-wrap-distance-top:0;mso-wrap-distance-right:9pt;mso-wrap-distance-bottom:0;mso-position-horizontal:absolute;mso-position-horizontal-relative:margin;mso-position-vertical:absolute;mso-position-vertical-relative:text;mso-width-percent:0;mso-height-percent:0;mso-width-relative:margin;mso-height-relative:margin;v-text-anchor:middle" o:gfxdata="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" filled="f" strokecolor="#272727 [2749]" strokeweight="1pt">
                 <v:textbox>
                   <w:txbxContent>
                     <w:p>
@@ -3689,7 +3743,7 @@
               </wp:anchor>
             </w:drawing>
           </mc:Choice>
-          <mc:Fallback xmlns:w16cex="http://schemas.microsoft.com/office/word/2018/wordml/cex" xmlns:w16="http://schemas.microsoft.com/office/word/2018/wordml" xmlns:mv="urn:schemas-microsoft-com:mac:vml" xmlns:mo="http://schemas.microsoft.com/office/mac/office/2008/main">
+          <mc:Fallback>
             <w:pict>
               <v:shape w14:anchorId="466A18D3" id="Text Box 192" o:spid="_x0000_s1039" type="#_x0000_t202" style="position:absolute;margin-left:-77.85pt;margin-top:31.95pt;width:202pt;height:52.5pt;z-index:251724800;visibility:visible;mso-wrap-style:square;mso-width-percent:0;mso-height-percent:0;mso-wrap-distance-left:9pt;mso-wrap-distance-top:0;mso-wrap-distance-right:9pt;mso-wrap-distance-bottom:0;mso-position-horizontal:absolute;mso-position-horizontal-relative:text;mso-position-vertical:absolute;mso-position-vertical-relative:text;mso-width-percent:0;mso-height-percent:0;mso-width-relative:margin;mso-height-relative:margin;v-text-anchor:top" o:gfxdata="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" filled="f" stroked="f">
                 <v:textbox>
@@ -3881,7 +3935,7 @@
               </wp:anchor>
             </w:drawing>
           </mc:Choice>
-          <mc:Fallback xmlns:w16cex="http://schemas.microsoft.com/office/word/2018/wordml/cex" xmlns:w16="http://schemas.microsoft.com/office/word/2018/wordml" xmlns:mv="urn:schemas-microsoft-com:mac:vml" xmlns:mo="http://schemas.microsoft.com/office/mac/office/2008/main">
+          <mc:Fallback>
             <w:pict>
               <v:rect w14:anchorId="268CC2CC" id="Rectangle 7" o:spid="_x0000_s1040" style="position:absolute;margin-left:-6.35pt;margin-top:23pt;width:119.25pt;height:21.75pt;z-index:251814912;visibility:visible;mso-wrap-style:square;mso-width-percent:0;mso-height-percent:0;mso-wrap-distance-left:9pt;mso-wrap-distance-top:0;mso-wrap-distance-right:9pt;mso-wrap-distance-bottom:0;mso-position-horizontal:absolute;mso-position-horizontal-relative:margin;mso-position-vertical:absolute;mso-position-vertical-relative:text;mso-width-percent:0;mso-height-percent:0;mso-width-relative:margin;mso-height-relative:margin;v-text-anchor:middle" o:gfxdata="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" filled="f" strokecolor="#272727 [2749]" strokeweight="1pt">
                 <v:textbox>
@@ -3926,13 +3980,13 @@
         <mc:AlternateContent>
           <mc:Choice Requires="wps">
             <w:drawing>
-              <wp:anchor distT="0" distB="0" distL="114300" distR="114300" simplePos="0" relativeHeight="251770880" behindDoc="0" locked="0" layoutInCell="1" allowOverlap="1" wp14:anchorId="3CCAFE0C" wp14:editId="5F3C907E">
+              <wp:anchor distT="0" distB="0" distL="114300" distR="114300" simplePos="0" relativeHeight="251770880" behindDoc="0" locked="0" layoutInCell="1" allowOverlap="1" wp14:anchorId="3CCAFE0C" wp14:editId="04403DC4">
                 <wp:simplePos x="0" y="0"/>
                 <wp:positionH relativeFrom="margin">
                   <wp:posOffset>1645285</wp:posOffset>
                 </wp:positionH>
                 <wp:positionV relativeFrom="paragraph">
-                  <wp:posOffset>4126305</wp:posOffset>
+                  <wp:posOffset>4231005</wp:posOffset>
                 </wp:positionV>
                 <wp:extent cx="1993900" cy="247650"/>
                 <wp:effectExtent l="0" t="0" r="25400" b="19050"/>
@@ -4011,7 +4065,7 @@
           </mc:Choice>
           <mc:Fallback>
             <w:pict>
-              <v:rect w14:anchorId="3CCAFE0C" id="Rectangle 62" o:spid="_x0000_s1041" style="position:absolute;margin-left:129.55pt;margin-top:324.9pt;width:157pt;height:19.5pt;z-index:251770880;visibility:visible;mso-wrap-style:square;mso-width-percent:0;mso-height-percent:0;mso-wrap-distance-left:9pt;mso-wrap-distance-top:0;mso-wrap-distance-right:9pt;mso-wrap-distance-bottom:0;mso-position-horizontal:absolute;mso-position-horizontal-relative:margin;mso-position-vertical:absolute;mso-position-vertical-relative:text;mso-width-percent:0;mso-height-percent:0;mso-width-relative:margin;mso-height-relative:margin;v-text-anchor:middle" o:gfxdata="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" filled="f" strokecolor="#272727 [2749]" strokeweight="1pt">
+              <v:rect w14:anchorId="3CCAFE0C" id="Rectangle 62" o:spid="_x0000_s1041" style="position:absolute;margin-left:129.55pt;margin-top:333.15pt;width:157pt;height:19.5pt;z-index:251770880;visibility:visible;mso-wrap-style:square;mso-width-percent:0;mso-height-percent:0;mso-wrap-distance-left:9pt;mso-wrap-distance-top:0;mso-wrap-distance-right:9pt;mso-wrap-distance-bottom:0;mso-position-horizontal:absolute;mso-position-horizontal-relative:margin;mso-position-vertical:absolute;mso-position-vertical-relative:text;mso-width-percent:0;mso-height-percent:0;mso-width-relative:margin;mso-height-relative:margin;v-text-anchor:middle" o:gfxdata="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" filled="f" strokecolor="#272727 [2749]" strokeweight="1pt">
                 <v:textbox>
                   <w:txbxContent>
                     <w:p>
@@ -4127,7 +4181,7 @@
           </mc:Choice>
           <mc:Fallback>
             <w:pict>
-              <v:rect w14:anchorId="3DF62B08" id="Rectangle 9" o:spid="_x0000_s1042" style="position:absolute;margin-left:-42.45pt;margin-top:227.75pt;width:159.75pt;height:21.75pt;z-index:251816960;visibility:visible;mso-wrap-style:square;mso-width-percent:0;mso-height-percent:0;mso-wrap-distance-left:9pt;mso-wrap-distance-top:0;mso-wrap-distance-right:9pt;mso-wrap-distance-bottom:0;mso-position-horizontal:absolute;mso-position-horizontal-relative:margin;mso-position-vertical:absolute;mso-position-vertical-relative:text;mso-width-percent:0;mso-height-percent:0;mso-width-relative:margin;mso-height-relative:margin;v-text-anchor:middle" o:gfxdata="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" filled="f" strokecolor="#272727 [2749]" strokeweight="1pt">
+              <v:rect w14:anchorId="3DF62B08" id="Rectangle 9" o:spid="_x0000_s1042" style="position:absolute;margin-left:-42.45pt;margin-top:227.75pt;width:159.75pt;height:21.75pt;z-index:251816960;visibility:visible;mso-wrap-style:square;mso-width-percent:0;mso-height-percent:0;mso-wrap-distance-left:9pt;mso-wrap-distance-top:0;mso-wrap-distance-right:9pt;mso-wrap-distance-bottom:0;mso-position-horizontal:absolute;mso-position-horizontal-relative:margin;mso-position-vertical:absolute;mso-position-vertical-relative:text;mso-width-percent:0;mso-height-percent:0;mso-width-relative:margin;mso-height-relative:margin;v-text-anchor:middle" o:gfxdata="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" filled="f" strokecolor="#272727 [2749]" strokeweight="1pt">
                 <v:textbox>
                   <w:txbxContent>
                     <w:p>
@@ -4343,9 +4397,9 @@
               </wp:anchor>
             </w:drawing>
           </mc:Choice>
-          <mc:Fallback xmlns:w16cex="http://schemas.microsoft.com/office/word/2018/wordml/cex" xmlns:w16="http://schemas.microsoft.com/office/word/2018/wordml" xmlns:mv="urn:schemas-microsoft-com:mac:vml" xmlns:mo="http://schemas.microsoft.com/office/mac/office/2008/main">
+          <mc:Fallback>
             <w:pict>
-              <v:shape w14:anchorId="3FEFCF27" id="Text Box 61" o:spid="_x0000_s1042" type="#_x0000_t202" style="position:absolute;margin-left:199.3pt;margin-top:356pt;width:387.75pt;height:135pt;z-index:251766784;visibility:visible;mso-wrap-style:square;mso-width-percent:0;mso-height-percent:0;mso-wrap-distance-left:9pt;mso-wrap-distance-top:0;mso-wrap-distance-right:9pt;mso-wrap-distance-bottom:0;mso-position-horizontal:absolute;mso-position-horizontal-relative:page;mso-position-vertical:absolute;mso-position-vertical-relative:text;mso-width-percent:0;mso-height-percent:0;mso-width-relative:margin;mso-height-relative:margin;v-text-anchor:top" o:gfxdata="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" filled="f" stroked="f" strokeweight=".5pt">
+              <v:shape w14:anchorId="3FEFCF27" id="Text Box 61" o:spid="_x0000_s1043" type="#_x0000_t202" style="position:absolute;margin-left:199.3pt;margin-top:356pt;width:387.75pt;height:135pt;z-index:251766784;visibility:visible;mso-wrap-style:square;mso-width-percent:0;mso-height-percent:0;mso-wrap-distance-left:9pt;mso-wrap-distance-top:0;mso-wrap-distance-right:9pt;mso-wrap-distance-bottom:0;mso-position-horizontal:absolute;mso-position-horizontal-relative:page;mso-position-vertical:absolute;mso-position-vertical-relative:text;mso-width-percent:0;mso-height-percent:0;mso-width-relative:margin;mso-height-relative:margin;v-text-anchor:top" o:gfxdata="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" filled="f" stroked="f" strokeweight=".5pt">
                 <v:textbox>
                   <w:txbxContent>
                     <w:p>
@@ -4453,7 +4507,7 @@
                         </w:rPr>
                         <w:t xml:space="preserve">Implemented a </w:t>
                       </w:r>
-                      <w:hyperlink r:id="rId17" w:history="1">
+                      <w:hyperlink r:id="rId15" w:history="1">
                         <w:r>
                           <w:rPr>
                             <w:rStyle w:val="Hyperlink"/>
@@ -4757,7 +4811,7 @@
               </wp:anchor>
             </w:drawing>
           </mc:Choice>
-          <mc:Fallback xmlns:w16cex="http://schemas.microsoft.com/office/word/2018/wordml/cex" xmlns:w16="http://schemas.microsoft.com/office/word/2018/wordml" xmlns:mv="urn:schemas-microsoft-com:mac:vml" xmlns:mo="http://schemas.microsoft.com/office/mac/office/2008/main">
+          <mc:Fallback xmlns:mv="urn:schemas-microsoft-com:mac:vml" xmlns:mo="http://schemas.microsoft.com/office/mac/office/2008/main">
             <w:pict>
               <v:group w14:anchorId="0ACD7C7B" id="Group 249" o:spid="_x0000_s1026" style="position:absolute;margin-left:25.15pt;margin-top:83.25pt;width:79.75pt;height:10.75pt;z-index:251808768" coordsize="10128,1365" o:gfxdata="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">
                 <v:oval id="Oval 250" o:spid="_x0000_s1027" style="position:absolute;width:1370;height:1365;visibility:visible;mso-wrap-style:square;v-text-anchor:middle" o:gfxdata="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" fillcolor="#6e6e6e" strokecolor="#272727 [2749]" strokeweight="1pt">
@@ -5046,7 +5100,7 @@
               </wp:anchor>
             </w:drawing>
           </mc:Choice>
-          <mc:Fallback xmlns:w16cex="http://schemas.microsoft.com/office/word/2018/wordml/cex" xmlns:w16="http://schemas.microsoft.com/office/word/2018/wordml" xmlns:mv="urn:schemas-microsoft-com:mac:vml" xmlns:mo="http://schemas.microsoft.com/office/mac/office/2008/main">
+          <mc:Fallback xmlns:mv="urn:schemas-microsoft-com:mac:vml" xmlns:mo="http://schemas.microsoft.com/office/mac/office/2008/main">
             <w:pict>
               <v:group w14:anchorId="30016A28" id="Group 248" o:spid="_x0000_s1026" style="position:absolute;margin-left:25.15pt;margin-top:144.25pt;width:79.75pt;height:10.75pt;z-index:251802624" coordsize="10128,1365" o:gfxdata="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">
                 <v:oval id="Oval 223" o:spid="_x0000_s1027" style="position:absolute;width:1370;height:1365;visibility:visible;mso-wrap-style:square;v-text-anchor:middle" o:gfxdata="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" fillcolor="#6e6e6e" strokecolor="#272727 [2749]" strokeweight="1pt">
@@ -5335,7 +5389,7 @@
               </wp:anchor>
             </w:drawing>
           </mc:Choice>
-          <mc:Fallback xmlns:w16cex="http://schemas.microsoft.com/office/word/2018/wordml/cex" xmlns:w16="http://schemas.microsoft.com/office/word/2018/wordml" xmlns:mv="urn:schemas-microsoft-com:mac:vml" xmlns:mo="http://schemas.microsoft.com/office/mac/office/2008/main">
+          <mc:Fallback xmlns:mv="urn:schemas-microsoft-com:mac:vml" xmlns:mo="http://schemas.microsoft.com/office/mac/office/2008/main">
             <w:pict>
               <v:group w14:anchorId="3FDBB858" id="Group 242" o:spid="_x0000_s1026" style="position:absolute;margin-left:25.15pt;margin-top:206.25pt;width:79.75pt;height:10.75pt;z-index:251806720" coordsize="10128,1365" o:gfxdata="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">
                 <v:oval id="Oval 243" o:spid="_x0000_s1027" style="position:absolute;width:1370;height:1365;visibility:visible;mso-wrap-style:square;v-text-anchor:middle" o:gfxdata="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" fillcolor="#6e6e6e" strokecolor="#272727 [2749]" strokeweight="1pt">
@@ -5624,7 +5678,7 @@
               </wp:anchor>
             </w:drawing>
           </mc:Choice>
-          <mc:Fallback xmlns:w16cex="http://schemas.microsoft.com/office/word/2018/wordml/cex" xmlns:w16="http://schemas.microsoft.com/office/word/2018/wordml" xmlns:mv="urn:schemas-microsoft-com:mac:vml" xmlns:mo="http://schemas.microsoft.com/office/mac/office/2008/main">
+          <mc:Fallback xmlns:mv="urn:schemas-microsoft-com:mac:vml" xmlns:mo="http://schemas.microsoft.com/office/mac/office/2008/main">
             <w:pict>
               <v:group w14:anchorId="522A5273" id="Group 236" o:spid="_x0000_s1026" style="position:absolute;margin-left:25.15pt;margin-top:174.25pt;width:79.75pt;height:10.75pt;z-index:251804672" coordsize="10128,1365" o:gfxdata="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">
                 <v:oval id="Oval 237" o:spid="_x0000_s1027" style="position:absolute;width:1370;height:1365;visibility:visible;mso-wrap-style:square;v-text-anchor:middle" o:gfxdata="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" fillcolor="#6e6e6e" strokecolor="#272727 [2749]" strokeweight="1pt">
@@ -5915,7 +5969,7 @@
               </wp:anchor>
             </w:drawing>
           </mc:Choice>
-          <mc:Fallback xmlns:w16cex="http://schemas.microsoft.com/office/word/2018/wordml/cex" xmlns:w16="http://schemas.microsoft.com/office/word/2018/wordml" xmlns:mv="urn:schemas-microsoft-com:mac:vml" xmlns:mo="http://schemas.microsoft.com/office/mac/office/2008/main">
+          <mc:Fallback xmlns:mv="urn:schemas-microsoft-com:mac:vml" xmlns:mo="http://schemas.microsoft.com/office/mac/office/2008/main">
             <w:pict>
               <v:group w14:anchorId="35CA33A4" id="Group 215" o:spid="_x0000_s1026" style="position:absolute;margin-left:25.15pt;margin-top:113.25pt;width:79.75pt;height:10.75pt;z-index:251794432" coordsize="10128,1365" o:gfxdata="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">
                 <v:oval id="Oval 216" o:spid="_x0000_s1027" style="position:absolute;width:1370;height:1365;visibility:visible;mso-wrap-style:square;v-text-anchor:middle" o:gfxdata="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" fillcolor="#6e6e6e" strokecolor="#272727 [2749]" strokeweight="1pt">
@@ -6206,7 +6260,7 @@
               </wp:anchor>
             </w:drawing>
           </mc:Choice>
-          <mc:Fallback xmlns:w16cex="http://schemas.microsoft.com/office/word/2018/wordml/cex" xmlns:w16="http://schemas.microsoft.com/office/word/2018/wordml" xmlns:mv="urn:schemas-microsoft-com:mac:vml" xmlns:mo="http://schemas.microsoft.com/office/mac/office/2008/main">
+          <mc:Fallback xmlns:mv="urn:schemas-microsoft-com:mac:vml" xmlns:mo="http://schemas.microsoft.com/office/mac/office/2008/main">
             <w:pict>
               <v:group w14:anchorId="36B496C6" id="Group 195" o:spid="_x0000_s1026" style="position:absolute;margin-left:25.15pt;margin-top:50.25pt;width:79.75pt;height:10.75pt;z-index:251788288" coordsize="10128,1365" o:gfxdata="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">
                 <v:oval id="Oval 17" o:spid="_x0000_s1027" style="position:absolute;width:1370;height:1365;visibility:visible;mso-wrap-style:square;v-text-anchor:middle" o:gfxdata="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" fillcolor="#6e6e6e" strokecolor="#272727 [2749]" strokeweight="1pt">
@@ -6434,9 +6488,9 @@
               </wp:anchor>
             </w:drawing>
           </mc:Choice>
-          <mc:Fallback xmlns:w16cex="http://schemas.microsoft.com/office/word/2018/wordml/cex" xmlns:w16="http://schemas.microsoft.com/office/word/2018/wordml" xmlns:mv="urn:schemas-microsoft-com:mac:vml" xmlns:mo="http://schemas.microsoft.com/office/mac/office/2008/main">
+          <mc:Fallback>
             <w:pict>
-              <v:shape w14:anchorId="7FBF80E6" id="Text Box 15" o:spid="_x0000_s1043" type="#_x0000_t202" style="position:absolute;margin-left:24.15pt;margin-top:254.25pt;width:110pt;height:145pt;z-index:251772928;visibility:visible;mso-wrap-style:square;mso-width-percent:0;mso-height-percent:0;mso-wrap-distance-left:9pt;mso-wrap-distance-top:0;mso-wrap-distance-right:9pt;mso-wrap-distance-bottom:0;mso-position-horizontal:absolute;mso-position-horizontal-relative:text;mso-position-vertical:absolute;mso-position-vertical-relative:text;mso-width-percent:0;mso-height-percent:0;mso-width-relative:margin;mso-height-relative:margin;v-text-anchor:top" o:gfxdata="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" filled="f" stroked="f">
+              <v:shape w14:anchorId="7FBF80E6" id="Text Box 15" o:spid="_x0000_s1044" type="#_x0000_t202" style="position:absolute;margin-left:24.15pt;margin-top:254.25pt;width:110pt;height:145pt;z-index:251772928;visibility:visible;mso-wrap-style:square;mso-width-percent:0;mso-height-percent:0;mso-wrap-distance-left:9pt;mso-wrap-distance-top:0;mso-wrap-distance-right:9pt;mso-wrap-distance-bottom:0;mso-position-horizontal:absolute;mso-position-horizontal-relative:text;mso-position-vertical:absolute;mso-position-vertical-relative:text;mso-width-percent:0;mso-height-percent:0;mso-width-relative:margin;mso-height-relative:margin;v-text-anchor:top" o:gfxdata="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" filled="f" stroked="f">
                 <v:textbox>
                   <w:txbxContent>
                     <w:p>
@@ -6777,9 +6831,9 @@
               </wp:anchor>
             </w:drawing>
           </mc:Choice>
-          <mc:Fallback xmlns:w16cex="http://schemas.microsoft.com/office/word/2018/wordml/cex" xmlns:w16="http://schemas.microsoft.com/office/word/2018/wordml" xmlns:mv="urn:schemas-microsoft-com:mac:vml" xmlns:mo="http://schemas.microsoft.com/office/mac/office/2008/main">
+          <mc:Fallback>
             <w:pict>
-              <v:shape w14:anchorId="07CB2F29" id="Text Box 59" o:spid="_x0000_s1044" type="#_x0000_t202" style="position:absolute;margin-left:-60.85pt;margin-top:254.2pt;width:110pt;height:145pt;z-index:251763712;visibility:visible;mso-wrap-style:square;mso-width-percent:0;mso-height-percent:0;mso-wrap-distance-left:9pt;mso-wrap-distance-top:0;mso-wrap-distance-right:9pt;mso-wrap-distance-bottom:0;mso-position-horizontal:absolute;mso-position-horizontal-relative:text;mso-position-vertical:absolute;mso-position-vertical-relative:text;mso-width-percent:0;mso-height-percent:0;mso-width-relative:margin;mso-height-relative:margin;v-text-anchor:top" o:gfxdata="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" filled="f" stroked="f">
+              <v:shape w14:anchorId="07CB2F29" id="Text Box 59" o:spid="_x0000_s1045" type="#_x0000_t202" style="position:absolute;margin-left:-60.85pt;margin-top:254.2pt;width:110pt;height:145pt;z-index:251763712;visibility:visible;mso-wrap-style:square;mso-width-percent:0;mso-height-percent:0;mso-wrap-distance-left:9pt;mso-wrap-distance-top:0;mso-wrap-distance-right:9pt;mso-wrap-distance-bottom:0;mso-position-horizontal:absolute;mso-position-horizontal-relative:text;mso-position-vertical:absolute;mso-position-vertical-relative:text;mso-width-percent:0;mso-height-percent:0;mso-width-relative:margin;mso-height-relative:margin;v-text-anchor:top" o:gfxdata="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" filled="f" stroked="f">
                 <v:textbox>
                   <w:txbxContent>
                     <w:p>
@@ -7007,7 +7061,7 @@
               </wp:anchor>
             </w:drawing>
           </mc:Choice>
-          <mc:Fallback xmlns:w16cex="http://schemas.microsoft.com/office/word/2018/wordml/cex" xmlns:w16="http://schemas.microsoft.com/office/word/2018/wordml" xmlns:mv="urn:schemas-microsoft-com:mac:vml" xmlns:mo="http://schemas.microsoft.com/office/mac/office/2008/main">
+          <mc:Fallback>
             <w:pict>
               <v:shape w14:anchorId="6A2353D6" id="Text Box 210" o:spid="_x0000_s1046" type="#_x0000_t202" style="position:absolute;margin-left:-58.85pt;margin-top:184.35pt;width:173.05pt;height:21.75pt;z-index:251727872;visibility:visible;mso-wrap-style:square;mso-wrap-distance-left:9pt;mso-wrap-distance-top:0;mso-wrap-distance-right:9pt;mso-wrap-distance-bottom:0;mso-position-horizontal:absolute;mso-position-horizontal-relative:text;mso-position-vertical:absolute;mso-position-vertical-relative:text;v-text-anchor:top" o:gfxdata="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" filled="f" stroked="f">
                 <v:textbox>
@@ -7132,9 +7186,9 @@
               </wp:anchor>
             </w:drawing>
           </mc:Choice>
-          <mc:Fallback xmlns:w16cex="http://schemas.microsoft.com/office/word/2018/wordml/cex" xmlns:w16="http://schemas.microsoft.com/office/word/2018/wordml" xmlns:mv="urn:schemas-microsoft-com:mac:vml" xmlns:mo="http://schemas.microsoft.com/office/mac/office/2008/main">
+          <mc:Fallback>
             <w:pict>
-              <v:shape w14:anchorId="48686D33" id="Text Box 233" o:spid="_x0000_s1045" type="#_x0000_t202" style="position:absolute;margin-left:-58.1pt;margin-top:155.35pt;width:173.05pt;height:21.75pt;z-index:251732992;visibility:visible;mso-wrap-style:square;mso-wrap-distance-left:9pt;mso-wrap-distance-top:0;mso-wrap-distance-right:9pt;mso-wrap-distance-bottom:0;mso-position-horizontal:absolute;mso-position-horizontal-relative:text;mso-position-vertical:absolute;mso-position-vertical-relative:text;v-text-anchor:top" o:gfxdata="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" filled="f" stroked="f">
+              <v:shape w14:anchorId="48686D33" id="Text Box 233" o:spid="_x0000_s1047" type="#_x0000_t202" style="position:absolute;margin-left:-58.1pt;margin-top:155.35pt;width:173.05pt;height:21.75pt;z-index:251732992;visibility:visible;mso-wrap-style:square;mso-wrap-distance-left:9pt;mso-wrap-distance-top:0;mso-wrap-distance-right:9pt;mso-wrap-distance-bottom:0;mso-position-horizontal:absolute;mso-position-horizontal-relative:text;mso-position-vertical:absolute;mso-position-vertical-relative:text;v-text-anchor:top" o:gfxdata="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" filled="f" stroked="f">
                 <v:textbox>
                   <w:txbxContent>
                     <w:p>
@@ -7259,9 +7313,9 @@
               </wp:anchor>
             </w:drawing>
           </mc:Choice>
-          <mc:Fallback xmlns:w16cex="http://schemas.microsoft.com/office/word/2018/wordml/cex" xmlns:w16="http://schemas.microsoft.com/office/word/2018/wordml" xmlns:mv="urn:schemas-microsoft-com:mac:vml" xmlns:mo="http://schemas.microsoft.com/office/mac/office/2008/main">
+          <mc:Fallback>
             <w:pict>
-              <v:shape w14:anchorId="1A997028" id="Text Box 230" o:spid="_x0000_s1046" type="#_x0000_t202" style="position:absolute;margin-left:-58.85pt;margin-top:61.45pt;width:173.05pt;height:26.25pt;z-index:251729920;visibility:visible;mso-wrap-style:square;mso-wrap-distance-left:9pt;mso-wrap-distance-top:0;mso-wrap-distance-right:9pt;mso-wrap-distance-bottom:0;mso-position-horizontal:absolute;mso-position-horizontal-relative:text;mso-position-vertical:absolute;mso-position-vertical-relative:text;v-text-anchor:top" o:gfxdata="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" filled="f" stroked="f">
+              <v:shape w14:anchorId="1A997028" id="Text Box 230" o:spid="_x0000_s1048" type="#_x0000_t202" style="position:absolute;margin-left:-58.85pt;margin-top:61.45pt;width:173.05pt;height:26.25pt;z-index:251729920;visibility:visible;mso-wrap-style:square;mso-wrap-distance-left:9pt;mso-wrap-distance-top:0;mso-wrap-distance-right:9pt;mso-wrap-distance-bottom:0;mso-position-horizontal:absolute;mso-position-horizontal-relative:text;mso-position-vertical:absolute;mso-position-vertical-relative:text;v-text-anchor:top" o:gfxdata="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" filled="f" stroked="f">
                 <v:textbox>
                   <w:txbxContent>
                     <w:p>
@@ -7386,9 +7440,9 @@
               </wp:anchor>
             </w:drawing>
           </mc:Choice>
-          <mc:Fallback xmlns:w16cex="http://schemas.microsoft.com/office/word/2018/wordml/cex" xmlns:w16="http://schemas.microsoft.com/office/word/2018/wordml" xmlns:mv="urn:schemas-microsoft-com:mac:vml" xmlns:mo="http://schemas.microsoft.com/office/mac/office/2008/main">
+          <mc:Fallback>
             <w:pict>
-              <v:shape w14:anchorId="384DE30E" id="Text Box 231" o:spid="_x0000_s1047" type="#_x0000_t202" style="position:absolute;margin-left:-58.85pt;margin-top:93.15pt;width:173.05pt;height:24pt;z-index:251730944;visibility:visible;mso-wrap-style:square;mso-wrap-distance-left:9pt;mso-wrap-distance-top:0;mso-wrap-distance-right:9pt;mso-wrap-distance-bottom:0;mso-position-horizontal:absolute;mso-position-horizontal-relative:text;mso-position-vertical:absolute;mso-position-vertical-relative:text;v-text-anchor:top" o:gfxdata="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" filled="f" stroked="f">
+              <v:shape w14:anchorId="384DE30E" id="Text Box 231" o:spid="_x0000_s1049" type="#_x0000_t202" style="position:absolute;margin-left:-58.85pt;margin-top:93.15pt;width:173.05pt;height:24pt;z-index:251730944;visibility:visible;mso-wrap-style:square;mso-wrap-distance-left:9pt;mso-wrap-distance-top:0;mso-wrap-distance-right:9pt;mso-wrap-distance-bottom:0;mso-position-horizontal:absolute;mso-position-horizontal-relative:text;mso-position-vertical:absolute;mso-position-vertical-relative:text;v-text-anchor:top" o:gfxdata="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" filled="f" stroked="f">
                 <v:textbox>
                   <w:txbxContent>
                     <w:p>
@@ -7513,9 +7567,9 @@
               </wp:anchor>
             </w:drawing>
           </mc:Choice>
-          <mc:Fallback xmlns:w16cex="http://schemas.microsoft.com/office/word/2018/wordml/cex" xmlns:w16="http://schemas.microsoft.com/office/word/2018/wordml" xmlns:mv="urn:schemas-microsoft-com:mac:vml" xmlns:mo="http://schemas.microsoft.com/office/mac/office/2008/main">
+          <mc:Fallback>
             <w:pict>
-              <v:shape w14:anchorId="6976C325" id="Text Box 232" o:spid="_x0000_s1048" type="#_x0000_t202" style="position:absolute;margin-left:-58.1pt;margin-top:123.35pt;width:173.05pt;height:22.5pt;z-index:251731968;visibility:visible;mso-wrap-style:square;mso-wrap-distance-left:9pt;mso-wrap-distance-top:0;mso-wrap-distance-right:9pt;mso-wrap-distance-bottom:0;mso-position-horizontal:absolute;mso-position-horizontal-relative:text;mso-position-vertical:absolute;mso-position-vertical-relative:text;v-text-anchor:top" o:gfxdata="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" filled="f" stroked="f">
+              <v:shape w14:anchorId="6976C325" id="Text Box 232" o:spid="_x0000_s1050" type="#_x0000_t202" style="position:absolute;margin-left:-58.1pt;margin-top:123.35pt;width:173.05pt;height:22.5pt;z-index:251731968;visibility:visible;mso-wrap-style:square;mso-wrap-distance-left:9pt;mso-wrap-distance-top:0;mso-wrap-distance-right:9pt;mso-wrap-distance-bottom:0;mso-position-horizontal:absolute;mso-position-horizontal-relative:text;mso-position-vertical:absolute;mso-position-vertical-relative:text;v-text-anchor:top" o:gfxdata="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" filled="f" stroked="f">
                 <v:textbox>
                   <w:txbxContent>
                     <w:p>
@@ -7640,7 +7694,7 @@
               </wp:anchor>
             </w:drawing>
           </mc:Choice>
-          <mc:Fallback xmlns:w16cex="http://schemas.microsoft.com/office/word/2018/wordml/cex" xmlns:w16="http://schemas.microsoft.com/office/word/2018/wordml" xmlns:mv="urn:schemas-microsoft-com:mac:vml" xmlns:mo="http://schemas.microsoft.com/office/mac/office/2008/main">
+          <mc:Fallback>
             <w:pict>
               <v:shape w14:anchorId="368260DD" id="Text Box 229" o:spid="_x0000_s1051" type="#_x0000_t202" style="position:absolute;margin-left:-58.85pt;margin-top:29.8pt;width:173.05pt;height:24.75pt;z-index:251728896;visibility:visible;mso-wrap-style:square;mso-wrap-distance-left:9pt;mso-wrap-distance-top:0;mso-wrap-distance-right:9pt;mso-wrap-distance-bottom:0;mso-position-horizontal:absolute;mso-position-horizontal-relative:text;mso-position-vertical:absolute;mso-position-vertical-relative:text;v-text-anchor:top" o:gfxdata="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" filled="f" stroked="f">
                 <v:textbox>
@@ -7735,7 +7789,7 @@
               </wp:anchor>
             </w:drawing>
           </mc:Choice>
-          <mc:Fallback xmlns:w16cex="http://schemas.microsoft.com/office/word/2018/wordml/cex" xmlns:w16="http://schemas.microsoft.com/office/word/2018/wordml" xmlns:mv="urn:schemas-microsoft-com:mac:vml" xmlns:mo="http://schemas.microsoft.com/office/mac/office/2008/main">
+          <mc:Fallback xmlns:mv="urn:schemas-microsoft-com:mac:vml" xmlns:mo="http://schemas.microsoft.com/office/mac/office/2008/main">
             <w:pict>
               <v:line w14:anchorId="731C43A1" id="Straight Connector 226" o:spid="_x0000_s1026" style="position:absolute;z-index:251723776;visibility:visible;mso-wrap-style:square;mso-wrap-distance-left:9pt;mso-wrap-distance-top:0;mso-wrap-distance-right:9pt;mso-wrap-distance-bottom:0;mso-position-horizontal:absolute;mso-position-horizontal-relative:text;mso-position-vertical:absolute;mso-position-vertical-relative:text" from="-69.85pt,470.05pt" to="542.15pt,470.05pt" o:gfxdata="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" strokecolor="#272727 [2749]" strokeweight="1pt">
                 <v:stroke joinstyle="miter"/>
@@ -7754,12 +7808,12 @@
       </w:r>
     </w:p>
     <w:sectPr>
-      <w:headerReference w:type="even" r:id="rId18"/>
-      <w:headerReference w:type="default" r:id="rId19"/>
-      <w:footerReference w:type="even" r:id="rId20"/>
-      <w:footerReference w:type="default" r:id="rId21"/>
-      <w:headerReference w:type="first" r:id="rId22"/>
-      <w:footerReference w:type="first" r:id="rId23"/>
+      <w:headerReference w:type="even" r:id="rId16"/>
+      <w:headerReference w:type="default" r:id="rId17"/>
+      <w:footerReference w:type="even" r:id="rId18"/>
+      <w:footerReference w:type="default" r:id="rId19"/>
+      <w:headerReference w:type="first" r:id="rId20"/>
+      <w:footerReference w:type="first" r:id="rId21"/>
       <w:pgSz w:w="11906" w:h="16838" w:code="9"/>
       <w:pgMar w:top="1417" w:right="1417" w:bottom="1417" w:left="1417" w:header="708" w:footer="708" w:gutter="0"/>
       <w:cols w:space="708"/>
@@ -7770,7 +7824,7 @@
 </file>
 
 <file path=word/endnotes.xml><?xml version="1.0" encoding="utf-8"?>
-<w:endnotes xmlns:wpc="http://schemas.microsoft.com/office/word/2010/wordprocessingCanvas" xmlns:cx="http://schemas.microsoft.com/office/drawing/2014/chartex" xmlns:cx1="http://schemas.microsoft.com/office/drawing/2015/9/8/chartex" xmlns:cx2="http://schemas.microsoft.com/office/drawing/2015/10/21/chartex" xmlns:cx3="http://schemas.microsoft.com/office/drawing/2016/5/9/chartex" xmlns:cx4="http://schemas.microsoft.com/office/drawing/2016/5/10/chartex" xmlns:cx5="http://schemas.microsoft.com/office/drawing/2016/5/11/chartex" xmlns:cx6="http://schemas.microsoft.com/office/drawing/2016/5/12/chartex" xmlns:cx7="http://schemas.microsoft.com/office/drawing/2016/5/13/chartex" xmlns:cx8="http://schemas.microsoft.com/office/drawing/2016/5/14/chartex" xmlns:mc="http://schemas.openxmlformats.org/markup-compatibility/2006" xmlns:aink="http://schemas.microsoft.com/office/drawing/2016/ink" xmlns:am3d="http://schemas.microsoft.com/office/drawing/2017/model3d" xmlns:o="urn:schemas-microsoft-com:office:office" xmlns:r="http://schemas.openxmlformats.org/officeDocument/2006/relationships" xmlns:m="http://schemas.openxmlformats.org/officeDocument/2006/math" xmlns:v="urn:schemas-microsoft-com:vml" xmlns:wp14="http://schemas.microsoft.com/office/word/2010/wordprocessingDrawing" xmlns:wp="http://schemas.openxmlformats.org/drawingml/2006/wordprocessingDrawing" xmlns:w10="urn:schemas-microsoft-com:office:word" xmlns:w="http://schemas.openxmlformats.org/wordprocessingml/2006/main" xmlns:w14="http://schemas.microsoft.com/office/word/2010/wordml" xmlns:w15="http://schemas.microsoft.com/office/word/2012/wordml" xmlns:w16cid="http://schemas.microsoft.com/office/word/2016/wordml/cid" xmlns:w16se="http://schemas.microsoft.com/office/word/2015/wordml/symex" xmlns:wpg="http://schemas.microsoft.com/office/word/2010/wordprocessingGroup" xmlns:wpi="http://schemas.microsoft.com/office/word/2010/wordprocessingInk" xmlns:wne="http://schemas.microsoft.com/office/word/2006/wordml" xmlns:wps="http://schemas.microsoft.com/office/word/2010/wordprocessingShape" mc:Ignorable="w14 w15 w16se w16cid wp14">
+<w:endnotes xmlns:wpc="http://schemas.microsoft.com/office/word/2010/wordprocessingCanvas" xmlns:cx="http://schemas.microsoft.com/office/drawing/2014/chartex" xmlns:cx1="http://schemas.microsoft.com/office/drawing/2015/9/8/chartex" xmlns:cx2="http://schemas.microsoft.com/office/drawing/2015/10/21/chartex" xmlns:cx3="http://schemas.microsoft.com/office/drawing/2016/5/9/chartex" xmlns:cx4="http://schemas.microsoft.com/office/drawing/2016/5/10/chartex" xmlns:cx5="http://schemas.microsoft.com/office/drawing/2016/5/11/chartex" xmlns:cx6="http://schemas.microsoft.com/office/drawing/2016/5/12/chartex" xmlns:cx7="http://schemas.microsoft.com/office/drawing/2016/5/13/chartex" xmlns:cx8="http://schemas.microsoft.com/office/drawing/2016/5/14/chartex" xmlns:mc="http://schemas.openxmlformats.org/markup-compatibility/2006" xmlns:aink="http://schemas.microsoft.com/office/drawing/2016/ink" xmlns:am3d="http://schemas.microsoft.com/office/drawing/2017/model3d" xmlns:o="urn:schemas-microsoft-com:office:office" xmlns:r="http://schemas.openxmlformats.org/officeDocument/2006/relationships" xmlns:m="http://schemas.openxmlformats.org/officeDocument/2006/math" xmlns:v="urn:schemas-microsoft-com:vml" xmlns:wp14="http://schemas.microsoft.com/office/word/2010/wordprocessingDrawing" xmlns:wp="http://schemas.openxmlformats.org/drawingml/2006/wordprocessingDrawing" xmlns:w10="urn:schemas-microsoft-com:office:word" xmlns:w="http://schemas.openxmlformats.org/wordprocessingml/2006/main" xmlns:w14="http://schemas.microsoft.com/office/word/2010/wordml" xmlns:w15="http://schemas.microsoft.com/office/word/2012/wordml" xmlns:w16cex="http://schemas.microsoft.com/office/word/2018/wordml/cex" xmlns:w16cid="http://schemas.microsoft.com/office/word/2016/wordml/cid" xmlns:w16="http://schemas.microsoft.com/office/word/2018/wordml" xmlns:w16sdtdh="http://schemas.microsoft.com/office/word/2020/wordml/sdtdatahash" xmlns:w16se="http://schemas.microsoft.com/office/word/2015/wordml/symex" xmlns:wpg="http://schemas.microsoft.com/office/word/2010/wordprocessingGroup" xmlns:wpi="http://schemas.microsoft.com/office/word/2010/wordprocessingInk" xmlns:wne="http://schemas.microsoft.com/office/word/2006/wordml" xmlns:wps="http://schemas.microsoft.com/office/word/2010/wordprocessingShape" mc:Ignorable="w14 w15 w16se w16cid w16 w16cex w16sdtdh wp14">
   <w:endnote w:type="separator" w:id="-1">
     <w:p>
       <w:pPr>
@@ -7795,7 +7849,7 @@
 </file>
 
 <file path=word/footer1.xml><?xml version="1.0" encoding="utf-8"?>
-<w:ftr xmlns:wpc="http://schemas.microsoft.com/office/word/2010/wordprocessingCanvas" xmlns:cx="http://schemas.microsoft.com/office/drawing/2014/chartex" xmlns:cx1="http://schemas.microsoft.com/office/drawing/2015/9/8/chartex" xmlns:cx2="http://schemas.microsoft.com/office/drawing/2015/10/21/chartex" xmlns:cx3="http://schemas.microsoft.com/office/drawing/2016/5/9/chartex" xmlns:cx4="http://schemas.microsoft.com/office/drawing/2016/5/10/chartex" xmlns:cx5="http://schemas.microsoft.com/office/drawing/2016/5/11/chartex" xmlns:cx6="http://schemas.microsoft.com/office/drawing/2016/5/12/chartex" xmlns:cx7="http://schemas.microsoft.com/office/drawing/2016/5/13/chartex" xmlns:cx8="http://schemas.microsoft.com/office/drawing/2016/5/14/chartex" xmlns:mc="http://schemas.openxmlformats.org/markup-compatibility/2006" xmlns:aink="http://schemas.microsoft.com/office/drawing/2016/ink" xmlns:am3d="http://schemas.microsoft.com/office/drawing/2017/model3d" xmlns:o="urn:schemas-microsoft-com:office:office" xmlns:r="http://schemas.openxmlformats.org/officeDocument/2006/relationships" xmlns:m="http://schemas.openxmlformats.org/officeDocument/2006/math" xmlns:v="urn:schemas-microsoft-com:vml" xmlns:wp14="http://schemas.microsoft.com/office/word/2010/wordprocessingDrawing" xmlns:wp="http://schemas.openxmlformats.org/drawingml/2006/wordprocessingDrawing" xmlns:w10="urn:schemas-microsoft-com:office:word" xmlns:w="http://schemas.openxmlformats.org/wordprocessingml/2006/main" xmlns:w14="http://schemas.microsoft.com/office/word/2010/wordml" xmlns:w15="http://schemas.microsoft.com/office/word/2012/wordml" xmlns:w16cid="http://schemas.microsoft.com/office/word/2016/wordml/cid" xmlns:w16se="http://schemas.microsoft.com/office/word/2015/wordml/symex" xmlns:wpg="http://schemas.microsoft.com/office/word/2010/wordprocessingGroup" xmlns:wpi="http://schemas.microsoft.com/office/word/2010/wordprocessingInk" xmlns:wne="http://schemas.microsoft.com/office/word/2006/wordml" xmlns:wps="http://schemas.microsoft.com/office/word/2010/wordprocessingShape" mc:Ignorable="w14 w15 w16se w16cid wp14">
+<w:ftr xmlns:wpc="http://schemas.microsoft.com/office/word/2010/wordprocessingCanvas" xmlns:cx="http://schemas.microsoft.com/office/drawing/2014/chartex" xmlns:cx1="http://schemas.microsoft.com/office/drawing/2015/9/8/chartex" xmlns:cx2="http://schemas.microsoft.com/office/drawing/2015/10/21/chartex" xmlns:cx3="http://schemas.microsoft.com/office/drawing/2016/5/9/chartex" xmlns:cx4="http://schemas.microsoft.com/office/drawing/2016/5/10/chartex" xmlns:cx5="http://schemas.microsoft.com/office/drawing/2016/5/11/chartex" xmlns:cx6="http://schemas.microsoft.com/office/drawing/2016/5/12/chartex" xmlns:cx7="http://schemas.microsoft.com/office/drawing/2016/5/13/chartex" xmlns:cx8="http://schemas.microsoft.com/office/drawing/2016/5/14/chartex" xmlns:mc="http://schemas.openxmlformats.org/markup-compatibility/2006" xmlns:aink="http://schemas.microsoft.com/office/drawing/2016/ink" xmlns:am3d="http://schemas.microsoft.com/office/drawing/2017/model3d" xmlns:o="urn:schemas-microsoft-com:office:office" xmlns:r="http://schemas.openxmlformats.org/officeDocument/2006/relationships" xmlns:m="http://schemas.openxmlformats.org/officeDocument/2006/math" xmlns:v="urn:schemas-microsoft-com:vml" xmlns:wp14="http://schemas.microsoft.com/office/word/2010/wordprocessingDrawing" xmlns:wp="http://schemas.openxmlformats.org/drawingml/2006/wordprocessingDrawing" xmlns:w10="urn:schemas-microsoft-com:office:word" xmlns:w="http://schemas.openxmlformats.org/wordprocessingml/2006/main" xmlns:w14="http://schemas.microsoft.com/office/word/2010/wordml" xmlns:w15="http://schemas.microsoft.com/office/word/2012/wordml" xmlns:w16cex="http://schemas.microsoft.com/office/word/2018/wordml/cex" xmlns:w16cid="http://schemas.microsoft.com/office/word/2016/wordml/cid" xmlns:w16="http://schemas.microsoft.com/office/word/2018/wordml" xmlns:w16sdtdh="http://schemas.microsoft.com/office/word/2020/wordml/sdtdatahash" xmlns:w16se="http://schemas.microsoft.com/office/word/2015/wordml/symex" xmlns:wpg="http://schemas.microsoft.com/office/word/2010/wordprocessingGroup" xmlns:wpi="http://schemas.microsoft.com/office/word/2010/wordprocessingInk" xmlns:wne="http://schemas.microsoft.com/office/word/2006/wordml" xmlns:wps="http://schemas.microsoft.com/office/word/2010/wordprocessingShape" mc:Ignorable="w14 w15 w16se w16cid w16 w16cex w16sdtdh wp14">
   <w:p>
     <w:pPr>
       <w:pStyle w:val="Footer"/>
@@ -7805,7 +7859,7 @@
 </file>
 
 <file path=word/footer2.xml><?xml version="1.0" encoding="utf-8"?>
-<w:ftr xmlns:wpc="http://schemas.microsoft.com/office/word/2010/wordprocessingCanvas" xmlns:cx="http://schemas.microsoft.com/office/drawing/2014/chartex" xmlns:cx1="http://schemas.microsoft.com/office/drawing/2015/9/8/chartex" xmlns:cx2="http://schemas.microsoft.com/office/drawing/2015/10/21/chartex" xmlns:cx3="http://schemas.microsoft.com/office/drawing/2016/5/9/chartex" xmlns:cx4="http://schemas.microsoft.com/office/drawing/2016/5/10/chartex" xmlns:cx5="http://schemas.microsoft.com/office/drawing/2016/5/11/chartex" xmlns:cx6="http://schemas.microsoft.com/office/drawing/2016/5/12/chartex" xmlns:cx7="http://schemas.microsoft.com/office/drawing/2016/5/13/chartex" xmlns:cx8="http://schemas.microsoft.com/office/drawing/2016/5/14/chartex" xmlns:mc="http://schemas.openxmlformats.org/markup-compatibility/2006" xmlns:aink="http://schemas.microsoft.com/office/drawing/2016/ink" xmlns:am3d="http://schemas.microsoft.com/office/drawing/2017/model3d" xmlns:o="urn:schemas-microsoft-com:office:office" xmlns:r="http://schemas.openxmlformats.org/officeDocument/2006/relationships" xmlns:m="http://schemas.openxmlformats.org/officeDocument/2006/math" xmlns:v="urn:schemas-microsoft-com:vml" xmlns:wp14="http://schemas.microsoft.com/office/word/2010/wordprocessingDrawing" xmlns:wp="http://schemas.openxmlformats.org/drawingml/2006/wordprocessingDrawing" xmlns:w10="urn:schemas-microsoft-com:office:word" xmlns:w="http://schemas.openxmlformats.org/wordprocessingml/2006/main" xmlns:w14="http://schemas.microsoft.com/office/word/2010/wordml" xmlns:w15="http://schemas.microsoft.com/office/word/2012/wordml" xmlns:w16cid="http://schemas.microsoft.com/office/word/2016/wordml/cid" xmlns:w16se="http://schemas.microsoft.com/office/word/2015/wordml/symex" xmlns:wpg="http://schemas.microsoft.com/office/word/2010/wordprocessingGroup" xmlns:wpi="http://schemas.microsoft.com/office/word/2010/wordprocessingInk" xmlns:wne="http://schemas.microsoft.com/office/word/2006/wordml" xmlns:wps="http://schemas.microsoft.com/office/word/2010/wordprocessingShape" mc:Ignorable="w14 w15 w16se w16cid wp14">
+<w:ftr xmlns:wpc="http://schemas.microsoft.com/office/word/2010/wordprocessingCanvas" xmlns:cx="http://schemas.microsoft.com/office/drawing/2014/chartex" xmlns:cx1="http://schemas.microsoft.com/office/drawing/2015/9/8/chartex" xmlns:cx2="http://schemas.microsoft.com/office/drawing/2015/10/21/chartex" xmlns:cx3="http://schemas.microsoft.com/office/drawing/2016/5/9/chartex" xmlns:cx4="http://schemas.microsoft.com/office/drawing/2016/5/10/chartex" xmlns:cx5="http://schemas.microsoft.com/office/drawing/2016/5/11/chartex" xmlns:cx6="http://schemas.microsoft.com/office/drawing/2016/5/12/chartex" xmlns:cx7="http://schemas.microsoft.com/office/drawing/2016/5/13/chartex" xmlns:cx8="http://schemas.microsoft.com/office/drawing/2016/5/14/chartex" xmlns:mc="http://schemas.openxmlformats.org/markup-compatibility/2006" xmlns:aink="http://schemas.microsoft.com/office/drawing/2016/ink" xmlns:am3d="http://schemas.microsoft.com/office/drawing/2017/model3d" xmlns:o="urn:schemas-microsoft-com:office:office" xmlns:r="http://schemas.openxmlformats.org/officeDocument/2006/relationships" xmlns:m="http://schemas.openxmlformats.org/officeDocument/2006/math" xmlns:v="urn:schemas-microsoft-com:vml" xmlns:wp14="http://schemas.microsoft.com/office/word/2010/wordprocessingDrawing" xmlns:wp="http://schemas.openxmlformats.org/drawingml/2006/wordprocessingDrawing" xmlns:w10="urn:schemas-microsoft-com:office:word" xmlns:w="http://schemas.openxmlformats.org/wordprocessingml/2006/main" xmlns:w14="http://schemas.microsoft.com/office/word/2010/wordml" xmlns:w15="http://schemas.microsoft.com/office/word/2012/wordml" xmlns:w16cex="http://schemas.microsoft.com/office/word/2018/wordml/cex" xmlns:w16cid="http://schemas.microsoft.com/office/word/2016/wordml/cid" xmlns:w16="http://schemas.microsoft.com/office/word/2018/wordml" xmlns:w16sdtdh="http://schemas.microsoft.com/office/word/2020/wordml/sdtdatahash" xmlns:w16se="http://schemas.microsoft.com/office/word/2015/wordml/symex" xmlns:wpg="http://schemas.microsoft.com/office/word/2010/wordprocessingGroup" xmlns:wpi="http://schemas.microsoft.com/office/word/2010/wordprocessingInk" xmlns:wne="http://schemas.microsoft.com/office/word/2006/wordml" xmlns:wps="http://schemas.microsoft.com/office/word/2010/wordprocessingShape" mc:Ignorable="w14 w15 w16se w16cid w16 w16cex w16sdtdh wp14">
   <w:p>
     <w:pPr>
       <w:pStyle w:val="Footer"/>
@@ -7815,7 +7869,7 @@
 </file>
 
 <file path=word/footer3.xml><?xml version="1.0" encoding="utf-8"?>
-<w:ftr xmlns:wpc="http://schemas.microsoft.com/office/word/2010/wordprocessingCanvas" xmlns:cx="http://schemas.microsoft.com/office/drawing/2014/chartex" xmlns:cx1="http://schemas.microsoft.com/office/drawing/2015/9/8/chartex" xmlns:cx2="http://schemas.microsoft.com/office/drawing/2015/10/21/chartex" xmlns:cx3="http://schemas.microsoft.com/office/drawing/2016/5/9/chartex" xmlns:cx4="http://schemas.microsoft.com/office/drawing/2016/5/10/chartex" xmlns:cx5="http://schemas.microsoft.com/office/drawing/2016/5/11/chartex" xmlns:cx6="http://schemas.microsoft.com/office/drawing/2016/5/12/chartex" xmlns:cx7="http://schemas.microsoft.com/office/drawing/2016/5/13/chartex" xmlns:cx8="http://schemas.microsoft.com/office/drawing/2016/5/14/chartex" xmlns:mc="http://schemas.openxmlformats.org/markup-compatibility/2006" xmlns:aink="http://schemas.microsoft.com/office/drawing/2016/ink" xmlns:am3d="http://schemas.microsoft.com/office/drawing/2017/model3d" xmlns:o="urn:schemas-microsoft-com:office:office" xmlns:r="http://schemas.openxmlformats.org/officeDocument/2006/relationships" xmlns:m="http://schemas.openxmlformats.org/officeDocument/2006/math" xmlns:v="urn:schemas-microsoft-com:vml" xmlns:wp14="http://schemas.microsoft.com/office/word/2010/wordprocessingDrawing" xmlns:wp="http://schemas.openxmlformats.org/drawingml/2006/wordprocessingDrawing" xmlns:w10="urn:schemas-microsoft-com:office:word" xmlns:w="http://schemas.openxmlformats.org/wordprocessingml/2006/main" xmlns:w14="http://schemas.microsoft.com/office/word/2010/wordml" xmlns:w15="http://schemas.microsoft.com/office/word/2012/wordml" xmlns:w16cid="http://schemas.microsoft.com/office/word/2016/wordml/cid" xmlns:w16se="http://schemas.microsoft.com/office/word/2015/wordml/symex" xmlns:wpg="http://schemas.microsoft.com/office/word/2010/wordprocessingGroup" xmlns:wpi="http://schemas.microsoft.com/office/word/2010/wordprocessingInk" xmlns:wne="http://schemas.microsoft.com/office/word/2006/wordml" xmlns:wps="http://schemas.microsoft.com/office/word/2010/wordprocessingShape" mc:Ignorable="w14 w15 w16se w16cid wp14">
+<w:ftr xmlns:wpc="http://schemas.microsoft.com/office/word/2010/wordprocessingCanvas" xmlns:cx="http://schemas.microsoft.com/office/drawing/2014/chartex" xmlns:cx1="http://schemas.microsoft.com/office/drawing/2015/9/8/chartex" xmlns:cx2="http://schemas.microsoft.com/office/drawing/2015/10/21/chartex" xmlns:cx3="http://schemas.microsoft.com/office/drawing/2016/5/9/chartex" xmlns:cx4="http://schemas.microsoft.com/office/drawing/2016/5/10/chartex" xmlns:cx5="http://schemas.microsoft.com/office/drawing/2016/5/11/chartex" xmlns:cx6="http://schemas.microsoft.com/office/drawing/2016/5/12/chartex" xmlns:cx7="http://schemas.microsoft.com/office/drawing/2016/5/13/chartex" xmlns:cx8="http://schemas.microsoft.com/office/drawing/2016/5/14/chartex" xmlns:mc="http://schemas.openxmlformats.org/markup-compatibility/2006" xmlns:aink="http://schemas.microsoft.com/office/drawing/2016/ink" xmlns:am3d="http://schemas.microsoft.com/office/drawing/2017/model3d" xmlns:o="urn:schemas-microsoft-com:office:office" xmlns:r="http://schemas.openxmlformats.org/officeDocument/2006/relationships" xmlns:m="http://schemas.openxmlformats.org/officeDocument/2006/math" xmlns:v="urn:schemas-microsoft-com:vml" xmlns:wp14="http://schemas.microsoft.com/office/word/2010/wordprocessingDrawing" xmlns:wp="http://schemas.openxmlformats.org/drawingml/2006/wordprocessingDrawing" xmlns:w10="urn:schemas-microsoft-com:office:word" xmlns:w="http://schemas.openxmlformats.org/wordprocessingml/2006/main" xmlns:w14="http://schemas.microsoft.com/office/word/2010/wordml" xmlns:w15="http://schemas.microsoft.com/office/word/2012/wordml" xmlns:w16cex="http://schemas.microsoft.com/office/word/2018/wordml/cex" xmlns:w16cid="http://schemas.microsoft.com/office/word/2016/wordml/cid" xmlns:w16="http://schemas.microsoft.com/office/word/2018/wordml" xmlns:w16sdtdh="http://schemas.microsoft.com/office/word/2020/wordml/sdtdatahash" xmlns:w16se="http://schemas.microsoft.com/office/word/2015/wordml/symex" xmlns:wpg="http://schemas.microsoft.com/office/word/2010/wordprocessingGroup" xmlns:wpi="http://schemas.microsoft.com/office/word/2010/wordprocessingInk" xmlns:wne="http://schemas.microsoft.com/office/word/2006/wordml" xmlns:wps="http://schemas.microsoft.com/office/word/2010/wordprocessingShape" mc:Ignorable="w14 w15 w16se w16cid w16 w16cex w16sdtdh wp14">
   <w:p>
     <w:pPr>
       <w:pStyle w:val="Footer"/>
@@ -7825,7 +7879,7 @@
 </file>
 
 <file path=word/footnotes.xml><?xml version="1.0" encoding="utf-8"?>
-<w:footnotes xmlns:wpc="http://schemas.microsoft.com/office/word/2010/wordprocessingCanvas" xmlns:cx="http://schemas.microsoft.com/office/drawing/2014/chartex" xmlns:cx1="http://schemas.microsoft.com/office/drawing/2015/9/8/chartex" xmlns:cx2="http://schemas.microsoft.com/office/drawing/2015/10/21/chartex" xmlns:cx3="http://schemas.microsoft.com/office/drawing/2016/5/9/chartex" xmlns:cx4="http://schemas.microsoft.com/office/drawing/2016/5/10/chartex" xmlns:cx5="http://schemas.microsoft.com/office/drawing/2016/5/11/chartex" xmlns:cx6="http://schemas.microsoft.com/office/drawing/2016/5/12/chartex" xmlns:cx7="http://schemas.microsoft.com/office/drawing/2016/5/13/chartex" xmlns:cx8="http://schemas.microsoft.com/office/drawing/2016/5/14/chartex" xmlns:mc="http://schemas.openxmlformats.org/markup-compatibility/2006" xmlns:aink="http://schemas.microsoft.com/office/drawing/2016/ink" xmlns:am3d="http://schemas.microsoft.com/office/drawing/2017/model3d" xmlns:o="urn:schemas-microsoft-com:office:office" xmlns:r="http://schemas.openxmlformats.org/officeDocument/2006/relationships" xmlns:m="http://schemas.openxmlformats.org/officeDocument/2006/math" xmlns:v="urn:schemas-microsoft-com:vml" xmlns:wp14="http://schemas.microsoft.com/office/word/2010/wordprocessingDrawing" xmlns:wp="http://schemas.openxmlformats.org/drawingml/2006/wordprocessingDrawing" xmlns:w10="urn:schemas-microsoft-com:office:word" xmlns:w="http://schemas.openxmlformats.org/wordprocessingml/2006/main" xmlns:w14="http://schemas.microsoft.com/office/word/2010/wordml" xmlns:w15="http://schemas.microsoft.com/office/word/2012/wordml" xmlns:w16cid="http://schemas.microsoft.com/office/word/2016/wordml/cid" xmlns:w16se="http://schemas.microsoft.com/office/word/2015/wordml/symex" xmlns:wpg="http://schemas.microsoft.com/office/word/2010/wordprocessingGroup" xmlns:wpi="http://schemas.microsoft.com/office/word/2010/wordprocessingInk" xmlns:wne="http://schemas.microsoft.com/office/word/2006/wordml" xmlns:wps="http://schemas.microsoft.com/office/word/2010/wordprocessingShape" mc:Ignorable="w14 w15 w16se w16cid wp14">
+<w:footnotes xmlns:wpc="http://schemas.microsoft.com/office/word/2010/wordprocessingCanvas" xmlns:cx="http://schemas.microsoft.com/office/drawing/2014/chartex" xmlns:cx1="http://schemas.microsoft.com/office/drawing/2015/9/8/chartex" xmlns:cx2="http://schemas.microsoft.com/office/drawing/2015/10/21/chartex" xmlns:cx3="http://schemas.microsoft.com/office/drawing/2016/5/9/chartex" xmlns:cx4="http://schemas.microsoft.com/office/drawing/2016/5/10/chartex" xmlns:cx5="http://schemas.microsoft.com/office/drawing/2016/5/11/chartex" xmlns:cx6="http://schemas.microsoft.com/office/drawing/2016/5/12/chartex" xmlns:cx7="http://schemas.microsoft.com/office/drawing/2016/5/13/chartex" xmlns:cx8="http://schemas.microsoft.com/office/drawing/2016/5/14/chartex" xmlns:mc="http://schemas.openxmlformats.org/markup-compatibility/2006" xmlns:aink="http://schemas.microsoft.com/office/drawing/2016/ink" xmlns:am3d="http://schemas.microsoft.com/office/drawing/2017/model3d" xmlns:o="urn:schemas-microsoft-com:office:office" xmlns:r="http://schemas.openxmlformats.org/officeDocument/2006/relationships" xmlns:m="http://schemas.openxmlformats.org/officeDocument/2006/math" xmlns:v="urn:schemas-microsoft-com:vml" xmlns:wp14="http://schemas.microsoft.com/office/word/2010/wordprocessingDrawing" xmlns:wp="http://schemas.openxmlformats.org/drawingml/2006/wordprocessingDrawing" xmlns:w10="urn:schemas-microsoft-com:office:word" xmlns:w="http://schemas.openxmlformats.org/wordprocessingml/2006/main" xmlns:w14="http://schemas.microsoft.com/office/word/2010/wordml" xmlns:w15="http://schemas.microsoft.com/office/word/2012/wordml" xmlns:w16cex="http://schemas.microsoft.com/office/word/2018/wordml/cex" xmlns:w16cid="http://schemas.microsoft.com/office/word/2016/wordml/cid" xmlns:w16="http://schemas.microsoft.com/office/word/2018/wordml" xmlns:w16sdtdh="http://schemas.microsoft.com/office/word/2020/wordml/sdtdatahash" xmlns:w16se="http://schemas.microsoft.com/office/word/2015/wordml/symex" xmlns:wpg="http://schemas.microsoft.com/office/word/2010/wordprocessingGroup" xmlns:wpi="http://schemas.microsoft.com/office/word/2010/wordprocessingInk" xmlns:wne="http://schemas.microsoft.com/office/word/2006/wordml" xmlns:wps="http://schemas.microsoft.com/office/word/2010/wordprocessingShape" mc:Ignorable="w14 w15 w16se w16cid w16 w16cex w16sdtdh wp14">
   <w:footnote w:type="separator" w:id="-1">
     <w:p>
       <w:pPr>
@@ -7850,7 +7904,7 @@
 </file>
 
 <file path=word/header1.xml><?xml version="1.0" encoding="utf-8"?>
-<w:hdr xmlns:wpc="http://schemas.microsoft.com/office/word/2010/wordprocessingCanvas" xmlns:cx="http://schemas.microsoft.com/office/drawing/2014/chartex" xmlns:cx1="http://schemas.microsoft.com/office/drawing/2015/9/8/chartex" xmlns:cx2="http://schemas.microsoft.com/office/drawing/2015/10/21/chartex" xmlns:cx3="http://schemas.microsoft.com/office/drawing/2016/5/9/chartex" xmlns:cx4="http://schemas.microsoft.com/office/drawing/2016/5/10/chartex" xmlns:cx5="http://schemas.microsoft.com/office/drawing/2016/5/11/chartex" xmlns:cx6="http://schemas.microsoft.com/office/drawing/2016/5/12/chartex" xmlns:cx7="http://schemas.microsoft.com/office/drawing/2016/5/13/chartex" xmlns:cx8="http://schemas.microsoft.com/office/drawing/2016/5/14/chartex" xmlns:mc="http://schemas.openxmlformats.org/markup-compatibility/2006" xmlns:aink="http://schemas.microsoft.com/office/drawing/2016/ink" xmlns:am3d="http://schemas.microsoft.com/office/drawing/2017/model3d" xmlns:o="urn:schemas-microsoft-com:office:office" xmlns:r="http://schemas.openxmlformats.org/officeDocument/2006/relationships" xmlns:m="http://schemas.openxmlformats.org/officeDocument/2006/math" xmlns:v="urn:schemas-microsoft-com:vml" xmlns:wp14="http://schemas.microsoft.com/office/word/2010/wordprocessingDrawing" xmlns:wp="http://schemas.openxmlformats.org/drawingml/2006/wordprocessingDrawing" xmlns:w10="urn:schemas-microsoft-com:office:word" xmlns:w="http://schemas.openxmlformats.org/wordprocessingml/2006/main" xmlns:w14="http://schemas.microsoft.com/office/word/2010/wordml" xmlns:w15="http://schemas.microsoft.com/office/word/2012/wordml" xmlns:w16cid="http://schemas.microsoft.com/office/word/2016/wordml/cid" xmlns:w16se="http://schemas.microsoft.com/office/word/2015/wordml/symex" xmlns:wpg="http://schemas.microsoft.com/office/word/2010/wordprocessingGroup" xmlns:wpi="http://schemas.microsoft.com/office/word/2010/wordprocessingInk" xmlns:wne="http://schemas.microsoft.com/office/word/2006/wordml" xmlns:wps="http://schemas.microsoft.com/office/word/2010/wordprocessingShape" mc:Ignorable="w14 w15 w16se w16cid wp14">
+<w:hdr xmlns:wpc="http://schemas.microsoft.com/office/word/2010/wordprocessingCanvas" xmlns:cx="http://schemas.microsoft.com/office/drawing/2014/chartex" xmlns:cx1="http://schemas.microsoft.com/office/drawing/2015/9/8/chartex" xmlns:cx2="http://schemas.microsoft.com/office/drawing/2015/10/21/chartex" xmlns:cx3="http://schemas.microsoft.com/office/drawing/2016/5/9/chartex" xmlns:cx4="http://schemas.microsoft.com/office/drawing/2016/5/10/chartex" xmlns:cx5="http://schemas.microsoft.com/office/drawing/2016/5/11/chartex" xmlns:cx6="http://schemas.microsoft.com/office/drawing/2016/5/12/chartex" xmlns:cx7="http://schemas.microsoft.com/office/drawing/2016/5/13/chartex" xmlns:cx8="http://schemas.microsoft.com/office/drawing/2016/5/14/chartex" xmlns:mc="http://schemas.openxmlformats.org/markup-compatibility/2006" xmlns:aink="http://schemas.microsoft.com/office/drawing/2016/ink" xmlns:am3d="http://schemas.microsoft.com/office/drawing/2017/model3d" xmlns:o="urn:schemas-microsoft-com:office:office" xmlns:r="http://schemas.openxmlformats.org/officeDocument/2006/relationships" xmlns:m="http://schemas.openxmlformats.org/officeDocument/2006/math" xmlns:v="urn:schemas-microsoft-com:vml" xmlns:wp14="http://schemas.microsoft.com/office/word/2010/wordprocessingDrawing" xmlns:wp="http://schemas.openxmlformats.org/drawingml/2006/wordprocessingDrawing" xmlns:w10="urn:schemas-microsoft-com:office:word" xmlns:w="http://schemas.openxmlformats.org/wordprocessingml/2006/main" xmlns:w14="http://schemas.microsoft.com/office/word/2010/wordml" xmlns:w15="http://schemas.microsoft.com/office/word/2012/wordml" xmlns:w16cex="http://schemas.microsoft.com/office/word/2018/wordml/cex" xmlns:w16cid="http://schemas.microsoft.com/office/word/2016/wordml/cid" xmlns:w16="http://schemas.microsoft.com/office/word/2018/wordml" xmlns:w16sdtdh="http://schemas.microsoft.com/office/word/2020/wordml/sdtdatahash" xmlns:w16se="http://schemas.microsoft.com/office/word/2015/wordml/symex" xmlns:wpg="http://schemas.microsoft.com/office/word/2010/wordprocessingGroup" xmlns:wpi="http://schemas.microsoft.com/office/word/2010/wordprocessingInk" xmlns:wne="http://schemas.microsoft.com/office/word/2006/wordml" xmlns:wps="http://schemas.microsoft.com/office/word/2010/wordprocessingShape" mc:Ignorable="w14 w15 w16se w16cid w16 w16cex w16sdtdh wp14">
   <w:p>
     <w:pPr>
       <w:pStyle w:val="Header"/>
@@ -7860,7 +7914,7 @@
 </file>
 
 <file path=word/header2.xml><?xml version="1.0" encoding="utf-8"?>
-<w:hdr xmlns:wpc="http://schemas.microsoft.com/office/word/2010/wordprocessingCanvas" xmlns:cx="http://schemas.microsoft.com/office/drawing/2014/chartex" xmlns:cx1="http://schemas.microsoft.com/office/drawing/2015/9/8/chartex" xmlns:cx2="http://schemas.microsoft.com/office/drawing/2015/10/21/chartex" xmlns:cx3="http://schemas.microsoft.com/office/drawing/2016/5/9/chartex" xmlns:cx4="http://schemas.microsoft.com/office/drawing/2016/5/10/chartex" xmlns:cx5="http://schemas.microsoft.com/office/drawing/2016/5/11/chartex" xmlns:cx6="http://schemas.microsoft.com/office/drawing/2016/5/12/chartex" xmlns:cx7="http://schemas.microsoft.com/office/drawing/2016/5/13/chartex" xmlns:cx8="http://schemas.microsoft.com/office/drawing/2016/5/14/chartex" xmlns:mc="http://schemas.openxmlformats.org/markup-compatibility/2006" xmlns:aink="http://schemas.microsoft.com/office/drawing/2016/ink" xmlns:am3d="http://schemas.microsoft.com/office/drawing/2017/model3d" xmlns:o="urn:schemas-microsoft-com:office:office" xmlns:r="http://schemas.openxmlformats.org/officeDocument/2006/relationships" xmlns:m="http://schemas.openxmlformats.org/officeDocument/2006/math" xmlns:v="urn:schemas-microsoft-com:vml" xmlns:wp14="http://schemas.microsoft.com/office/word/2010/wordprocessingDrawing" xmlns:wp="http://schemas.openxmlformats.org/drawingml/2006/wordprocessingDrawing" xmlns:w10="urn:schemas-microsoft-com:office:word" xmlns:w="http://schemas.openxmlformats.org/wordprocessingml/2006/main" xmlns:w14="http://schemas.microsoft.com/office/word/2010/wordml" xmlns:w15="http://schemas.microsoft.com/office/word/2012/wordml" xmlns:w16cid="http://schemas.microsoft.com/office/word/2016/wordml/cid" xmlns:w16se="http://schemas.microsoft.com/office/word/2015/wordml/symex" xmlns:wpg="http://schemas.microsoft.com/office/word/2010/wordprocessingGroup" xmlns:wpi="http://schemas.microsoft.com/office/word/2010/wordprocessingInk" xmlns:wne="http://schemas.microsoft.com/office/word/2006/wordml" xmlns:wps="http://schemas.microsoft.com/office/word/2010/wordprocessingShape" mc:Ignorable="w14 w15 w16se w16cid wp14">
+<w:hdr xmlns:wpc="http://schemas.microsoft.com/office/word/2010/wordprocessingCanvas" xmlns:cx="http://schemas.microsoft.com/office/drawing/2014/chartex" xmlns:cx1="http://schemas.microsoft.com/office/drawing/2015/9/8/chartex" xmlns:cx2="http://schemas.microsoft.com/office/drawing/2015/10/21/chartex" xmlns:cx3="http://schemas.microsoft.com/office/drawing/2016/5/9/chartex" xmlns:cx4="http://schemas.microsoft.com/office/drawing/2016/5/10/chartex" xmlns:cx5="http://schemas.microsoft.com/office/drawing/2016/5/11/chartex" xmlns:cx6="http://schemas.microsoft.com/office/drawing/2016/5/12/chartex" xmlns:cx7="http://schemas.microsoft.com/office/drawing/2016/5/13/chartex" xmlns:cx8="http://schemas.microsoft.com/office/drawing/2016/5/14/chartex" xmlns:mc="http://schemas.openxmlformats.org/markup-compatibility/2006" xmlns:aink="http://schemas.microsoft.com/office/drawing/2016/ink" xmlns:am3d="http://schemas.microsoft.com/office/drawing/2017/model3d" xmlns:o="urn:schemas-microsoft-com:office:office" xmlns:r="http://schemas.openxmlformats.org/officeDocument/2006/relationships" xmlns:m="http://schemas.openxmlformats.org/officeDocument/2006/math" xmlns:v="urn:schemas-microsoft-com:vml" xmlns:wp14="http://schemas.microsoft.com/office/word/2010/wordprocessingDrawing" xmlns:wp="http://schemas.openxmlformats.org/drawingml/2006/wordprocessingDrawing" xmlns:w10="urn:schemas-microsoft-com:office:word" xmlns:w="http://schemas.openxmlformats.org/wordprocessingml/2006/main" xmlns:w14="http://schemas.microsoft.com/office/word/2010/wordml" xmlns:w15="http://schemas.microsoft.com/office/word/2012/wordml" xmlns:w16cex="http://schemas.microsoft.com/office/word/2018/wordml/cex" xmlns:w16cid="http://schemas.microsoft.com/office/word/2016/wordml/cid" xmlns:w16="http://schemas.microsoft.com/office/word/2018/wordml" xmlns:w16sdtdh="http://schemas.microsoft.com/office/word/2020/wordml/sdtdatahash" xmlns:w16se="http://schemas.microsoft.com/office/word/2015/wordml/symex" xmlns:wpg="http://schemas.microsoft.com/office/word/2010/wordprocessingGroup" xmlns:wpi="http://schemas.microsoft.com/office/word/2010/wordprocessingInk" xmlns:wne="http://schemas.microsoft.com/office/word/2006/wordml" xmlns:wps="http://schemas.microsoft.com/office/word/2010/wordprocessingShape" mc:Ignorable="w14 w15 w16se w16cid w16 w16cex w16sdtdh wp14">
   <w:p>
     <w:pPr>
       <w:pStyle w:val="Header"/>
@@ -7870,7 +7924,7 @@
 </file>
 
 <file path=word/header3.xml><?xml version="1.0" encoding="utf-8"?>
-<w:hdr xmlns:wpc="http://schemas.microsoft.com/office/word/2010/wordprocessingCanvas" xmlns:cx="http://schemas.microsoft.com/office/drawing/2014/chartex" xmlns:cx1="http://schemas.microsoft.com/office/drawing/2015/9/8/chartex" xmlns:cx2="http://schemas.microsoft.com/office/drawing/2015/10/21/chartex" xmlns:cx3="http://schemas.microsoft.com/office/drawing/2016/5/9/chartex" xmlns:cx4="http://schemas.microsoft.com/office/drawing/2016/5/10/chartex" xmlns:cx5="http://schemas.microsoft.com/office/drawing/2016/5/11/chartex" xmlns:cx6="http://schemas.microsoft.com/office/drawing/2016/5/12/chartex" xmlns:cx7="http://schemas.microsoft.com/office/drawing/2016/5/13/chartex" xmlns:cx8="http://schemas.microsoft.com/office/drawing/2016/5/14/chartex" xmlns:mc="http://schemas.openxmlformats.org/markup-compatibility/2006" xmlns:aink="http://schemas.microsoft.com/office/drawing/2016/ink" xmlns:am3d="http://schemas.microsoft.com/office/drawing/2017/model3d" xmlns:o="urn:schemas-microsoft-com:office:office" xmlns:r="http://schemas.openxmlformats.org/officeDocument/2006/relationships" xmlns:m="http://schemas.openxmlformats.org/officeDocument/2006/math" xmlns:v="urn:schemas-microsoft-com:vml" xmlns:wp14="http://schemas.microsoft.com/office/word/2010/wordprocessingDrawing" xmlns:wp="http://schemas.openxmlformats.org/drawingml/2006/wordprocessingDrawing" xmlns:w10="urn:schemas-microsoft-com:office:word" xmlns:w="http://schemas.openxmlformats.org/wordprocessingml/2006/main" xmlns:w14="http://schemas.microsoft.com/office/word/2010/wordml" xmlns:w15="http://schemas.microsoft.com/office/word/2012/wordml" xmlns:w16cid="http://schemas.microsoft.com/office/word/2016/wordml/cid" xmlns:w16se="http://schemas.microsoft.com/office/word/2015/wordml/symex" xmlns:wpg="http://schemas.microsoft.com/office/word/2010/wordprocessingGroup" xmlns:wpi="http://schemas.microsoft.com/office/word/2010/wordprocessingInk" xmlns:wne="http://schemas.microsoft.com/office/word/2006/wordml" xmlns:wps="http://schemas.microsoft.com/office/word/2010/wordprocessingShape" mc:Ignorable="w14 w15 w16se w16cid wp14">
+<w:hdr xmlns:wpc="http://schemas.microsoft.com/office/word/2010/wordprocessingCanvas" xmlns:cx="http://schemas.microsoft.com/office/drawing/2014/chartex" xmlns:cx1="http://schemas.microsoft.com/office/drawing/2015/9/8/chartex" xmlns:cx2="http://schemas.microsoft.com/office/drawing/2015/10/21/chartex" xmlns:cx3="http://schemas.microsoft.com/office/drawing/2016/5/9/chartex" xmlns:cx4="http://schemas.microsoft.com/office/drawing/2016/5/10/chartex" xmlns:cx5="http://schemas.microsoft.com/office/drawing/2016/5/11/chartex" xmlns:cx6="http://schemas.microsoft.com/office/drawing/2016/5/12/chartex" xmlns:cx7="http://schemas.microsoft.com/office/drawing/2016/5/13/chartex" xmlns:cx8="http://schemas.microsoft.com/office/drawing/2016/5/14/chartex" xmlns:mc="http://schemas.openxmlformats.org/markup-compatibility/2006" xmlns:aink="http://schemas.microsoft.com/office/drawing/2016/ink" xmlns:am3d="http://schemas.microsoft.com/office/drawing/2017/model3d" xmlns:o="urn:schemas-microsoft-com:office:office" xmlns:r="http://schemas.openxmlformats.org/officeDocument/2006/relationships" xmlns:m="http://schemas.openxmlformats.org/officeDocument/2006/math" xmlns:v="urn:schemas-microsoft-com:vml" xmlns:wp14="http://schemas.microsoft.com/office/word/2010/wordprocessingDrawing" xmlns:wp="http://schemas.openxmlformats.org/drawingml/2006/wordprocessingDrawing" xmlns:w10="urn:schemas-microsoft-com:office:word" xmlns:w="http://schemas.openxmlformats.org/wordprocessingml/2006/main" xmlns:w14="http://schemas.microsoft.com/office/word/2010/wordml" xmlns:w15="http://schemas.microsoft.com/office/word/2012/wordml" xmlns:w16cex="http://schemas.microsoft.com/office/word/2018/wordml/cex" xmlns:w16cid="http://schemas.microsoft.com/office/word/2016/wordml/cid" xmlns:w16="http://schemas.microsoft.com/office/word/2018/wordml" xmlns:w16sdtdh="http://schemas.microsoft.com/office/word/2020/wordml/sdtdatahash" xmlns:w16se="http://schemas.microsoft.com/office/word/2015/wordml/symex" xmlns:wpg="http://schemas.microsoft.com/office/word/2010/wordprocessingGroup" xmlns:wpi="http://schemas.microsoft.com/office/word/2010/wordprocessingInk" xmlns:wne="http://schemas.microsoft.com/office/word/2006/wordml" xmlns:wps="http://schemas.microsoft.com/office/word/2010/wordprocessingShape" mc:Ignorable="w14 w15 w16se w16cid w16 w16cex w16sdtdh wp14">
   <w:p>
     <w:pPr>
       <w:pStyle w:val="Header"/>
@@ -7880,7 +7934,7 @@
 </file>
 
 <file path=word/numbering.xml><?xml version="1.0" encoding="utf-8"?>
-<w:numbering xmlns:wpc="http://schemas.microsoft.com/office/word/2010/wordprocessingCanvas" xmlns:cx="http://schemas.microsoft.com/office/drawing/2014/chartex" xmlns:cx1="http://schemas.microsoft.com/office/drawing/2015/9/8/chartex" xmlns:cx2="http://schemas.microsoft.com/office/drawing/2015/10/21/chartex" xmlns:cx3="http://schemas.microsoft.com/office/drawing/2016/5/9/chartex" xmlns:cx4="http://schemas.microsoft.com/office/drawing/2016/5/10/chartex" xmlns:cx5="http://schemas.microsoft.com/office/drawing/2016/5/11/chartex" xmlns:cx6="http://schemas.microsoft.com/office/drawing/2016/5/12/chartex" xmlns:cx7="http://schemas.microsoft.com/office/drawing/2016/5/13/chartex" xmlns:cx8="http://schemas.microsoft.com/office/drawing/2016/5/14/chartex" xmlns:mc="http://schemas.openxmlformats.org/markup-compatibility/2006" xmlns:aink="http://schemas.microsoft.com/office/drawing/2016/ink" xmlns:am3d="http://schemas.microsoft.com/office/drawing/2017/model3d" xmlns:o="urn:schemas-microsoft-com:office:office" xmlns:r="http://schemas.openxmlformats.org/officeDocument/2006/relationships" xmlns:m="http://schemas.openxmlformats.org/officeDocument/2006/math" xmlns:v="urn:schemas-microsoft-com:vml" xmlns:wp14="http://schemas.microsoft.com/office/word/2010/wordprocessingDrawing" xmlns:wp="http://schemas.openxmlformats.org/drawingml/2006/wordprocessingDrawing" xmlns:w10="urn:schemas-microsoft-com:office:word" xmlns:w="http://schemas.openxmlformats.org/wordprocessingml/2006/main" xmlns:w14="http://schemas.microsoft.com/office/word/2010/wordml" xmlns:w15="http://schemas.microsoft.com/office/word/2012/wordml" xmlns:w16cid="http://schemas.microsoft.com/office/word/2016/wordml/cid" xmlns:w16se="http://schemas.microsoft.com/office/word/2015/wordml/symex" xmlns:wpg="http://schemas.microsoft.com/office/word/2010/wordprocessingGroup" xmlns:wpi="http://schemas.microsoft.com/office/word/2010/wordprocessingInk" xmlns:wne="http://schemas.microsoft.com/office/word/2006/wordml" xmlns:wps="http://schemas.microsoft.com/office/word/2010/wordprocessingShape" mc:Ignorable="w14 w15 w16se w16cid wp14">
+<w:numbering xmlns:wpc="http://schemas.microsoft.com/office/word/2010/wordprocessingCanvas" xmlns:cx="http://schemas.microsoft.com/office/drawing/2014/chartex" xmlns:cx1="http://schemas.microsoft.com/office/drawing/2015/9/8/chartex" xmlns:cx2="http://schemas.microsoft.com/office/drawing/2015/10/21/chartex" xmlns:cx3="http://schemas.microsoft.com/office/drawing/2016/5/9/chartex" xmlns:cx4="http://schemas.microsoft.com/office/drawing/2016/5/10/chartex" xmlns:cx5="http://schemas.microsoft.com/office/drawing/2016/5/11/chartex" xmlns:cx6="http://schemas.microsoft.com/office/drawing/2016/5/12/chartex" xmlns:cx7="http://schemas.microsoft.com/office/drawing/2016/5/13/chartex" xmlns:cx8="http://schemas.microsoft.com/office/drawing/2016/5/14/chartex" xmlns:mc="http://schemas.openxmlformats.org/markup-compatibility/2006" xmlns:aink="http://schemas.microsoft.com/office/drawing/2016/ink" xmlns:am3d="http://schemas.microsoft.com/office/drawing/2017/model3d" xmlns:o="urn:schemas-microsoft-com:office:office" xmlns:r="http://schemas.openxmlformats.org/officeDocument/2006/relationships" xmlns:m="http://schemas.openxmlformats.org/officeDocument/2006/math" xmlns:v="urn:schemas-microsoft-com:vml" xmlns:wp14="http://schemas.microsoft.com/office/word/2010/wordprocessingDrawing" xmlns:wp="http://schemas.openxmlformats.org/drawingml/2006/wordprocessingDrawing" xmlns:w10="urn:schemas-microsoft-com:office:word" xmlns:w="http://schemas.openxmlformats.org/wordprocessingml/2006/main" xmlns:w14="http://schemas.microsoft.com/office/word/2010/wordml" xmlns:w15="http://schemas.microsoft.com/office/word/2012/wordml" xmlns:w16cex="http://schemas.microsoft.com/office/word/2018/wordml/cex" xmlns:w16cid="http://schemas.microsoft.com/office/word/2016/wordml/cid" xmlns:w16="http://schemas.microsoft.com/office/word/2018/wordml" xmlns:w16sdtdh="http://schemas.microsoft.com/office/word/2020/wordml/sdtdatahash" xmlns:w16se="http://schemas.microsoft.com/office/word/2015/wordml/symex" xmlns:wpg="http://schemas.microsoft.com/office/word/2010/wordprocessingGroup" xmlns:wpi="http://schemas.microsoft.com/office/word/2010/wordprocessingInk" xmlns:wne="http://schemas.microsoft.com/office/word/2006/wordml" xmlns:wps="http://schemas.microsoft.com/office/word/2010/wordprocessingShape" mc:Ignorable="w14 w15 w16se w16cid w16 w16cex w16sdtdh wp14">
   <w:abstractNum w:abstractNumId="0" w15:restartNumberingAfterBreak="0">
     <w:nsid w:val="011E122F"/>
     <w:multiLevelType w:val="hybridMultilevel"/>
@@ -9614,7 +9668,7 @@
 </file>
 
 <file path=word/styles.xml><?xml version="1.0" encoding="utf-8"?>
-<w:styles xmlns:mc="http://schemas.openxmlformats.org/markup-compatibility/2006" xmlns:r="http://schemas.openxmlformats.org/officeDocument/2006/relationships" xmlns:w="http://schemas.openxmlformats.org/wordprocessingml/2006/main" xmlns:w14="http://schemas.microsoft.com/office/word/2010/wordml" xmlns:w15="http://schemas.microsoft.com/office/word/2012/wordml" xmlns:w16cid="http://schemas.microsoft.com/office/word/2016/wordml/cid" xmlns:w16se="http://schemas.microsoft.com/office/word/2015/wordml/symex" mc:Ignorable="w14 w15 w16se w16cid">
+<w:styles xmlns:mc="http://schemas.openxmlformats.org/markup-compatibility/2006" xmlns:r="http://schemas.openxmlformats.org/officeDocument/2006/relationships" xmlns:w="http://schemas.openxmlformats.org/wordprocessingml/2006/main" xmlns:w14="http://schemas.microsoft.com/office/word/2010/wordml" xmlns:w15="http://schemas.microsoft.com/office/word/2012/wordml" xmlns:w16cex="http://schemas.microsoft.com/office/word/2018/wordml/cex" xmlns:w16cid="http://schemas.microsoft.com/office/word/2016/wordml/cid" xmlns:w16="http://schemas.microsoft.com/office/word/2018/wordml" xmlns:w16sdtdh="http://schemas.microsoft.com/office/word/2020/wordml/sdtdatahash" xmlns:w16se="http://schemas.microsoft.com/office/word/2015/wordml/symex" mc:Ignorable="w14 w15 w16se w16cid w16 w16cex w16sdtdh">
   <w:docDefaults>
     <w:rPrDefault>
       <w:rPr>
@@ -9630,7 +9684,7 @@
       </w:pPr>
     </w:pPrDefault>
   </w:docDefaults>
-  <w:latentStyles w:defLockedState="0" w:defUIPriority="99" w:defSemiHidden="0" w:defUnhideWhenUsed="0" w:defQFormat="0" w:count="375">
+  <w:latentStyles w:defLockedState="0" w:defUIPriority="99" w:defSemiHidden="0" w:defUnhideWhenUsed="0" w:defQFormat="0" w:count="376">
     <w:lsdException w:name="Normal" w:uiPriority="0" w:qFormat="1"/>
     <w:lsdException w:name="heading 1" w:uiPriority="9" w:qFormat="1"/>
     <w:lsdException w:name="heading 2" w:semiHidden="1" w:uiPriority="9" w:unhideWhenUsed="1" w:qFormat="1"/>
@@ -10004,6 +10058,7 @@
     <w:lsdException w:name="List Table 7 Colorful Accent 6" w:uiPriority="52"/>
     <w:lsdException w:name="Mention" w:semiHidden="1" w:unhideWhenUsed="1"/>
     <w:lsdException w:name="Smart Hyperlink" w:semiHidden="1" w:unhideWhenUsed="1"/>
+    <w:lsdException w:name="Smart Link" w:semiHidden="1" w:unhideWhenUsed="1"/>
   </w:latentStyles>
   <w:style w:type="paragraph" w:default="1" w:styleId="Normal">
     <w:name w:val="Normal"/>

</xml_diff>